<commit_message>
Update results table case study
</commit_message>
<xml_diff>
--- a/CaseStudy/Case Study Tekst.docx
+++ b/CaseStudy/Case Study Tekst.docx
@@ -285,43 +285,7 @@
           <w:szCs w:val="22"/>
           <w:lang w:val="en-US"/>
         </w:rPr>
-        <w:t xml:space="preserve"> Explorations showed that 1830 patients had </w:t>
-      </w:r>
-      <w:proofErr w:type="gramStart"/>
-      <w:r>
-        <w:rPr>
-          <w:sz w:val="22"/>
-          <w:szCs w:val="22"/>
-          <w:lang w:val="en-US"/>
-        </w:rPr>
-        <w:t>NA’s</w:t>
-      </w:r>
-      <w:proofErr w:type="gramEnd"/>
-      <w:r>
-        <w:rPr>
-          <w:sz w:val="22"/>
-          <w:szCs w:val="22"/>
-          <w:lang w:val="en-US"/>
-        </w:rPr>
-        <w:t xml:space="preserve"> on each variable other than death. Since these variables will act as predictors of death, the data of these patients are not of use for the current research and were thus deleted. Table […] shows </w:t>
-      </w:r>
-      <w:proofErr w:type="spellStart"/>
-      <w:r>
-        <w:rPr>
-          <w:sz w:val="22"/>
-          <w:szCs w:val="22"/>
-          <w:lang w:val="en-US"/>
-        </w:rPr>
-        <w:t>descriptives</w:t>
-      </w:r>
-      <w:proofErr w:type="spellEnd"/>
-      <w:r>
-        <w:rPr>
-          <w:sz w:val="22"/>
-          <w:szCs w:val="22"/>
-          <w:lang w:val="en-US"/>
-        </w:rPr>
-        <w:t xml:space="preserve"> of the relevant continuous variables of the 60892 remaining patients.</w:t>
+        <w:t xml:space="preserve"> Explorations showed that 1830 patients had NA’s on each variable other than death. Since these variables will act as predictors of death, the data of these patients are not of use for the current research and were thus deleted. Table […] shows descriptives of the relevant continuous variables of the 60892 remaining patients.</w:t>
       </w:r>
       <w:r>
         <w:rPr>
@@ -385,7 +349,6 @@
         </w:rPr>
         <w:t xml:space="preserve">Table […]. </w:t>
       </w:r>
-      <w:proofErr w:type="spellStart"/>
       <w:r>
         <w:rPr>
           <w:i/>
@@ -394,18 +357,7 @@
           <w:szCs w:val="22"/>
           <w:lang w:val="en-US"/>
         </w:rPr>
-        <w:t>Descriptives</w:t>
-      </w:r>
-      <w:proofErr w:type="spellEnd"/>
-      <w:r>
-        <w:rPr>
-          <w:i/>
-          <w:iCs/>
-          <w:sz w:val="22"/>
-          <w:szCs w:val="22"/>
-          <w:lang w:val="en-US"/>
-        </w:rPr>
-        <w:t xml:space="preserve"> of Worst Values in the Last 24 Hours of Predictors from MIMIC Dataset.</w:t>
+        <w:t>Descriptives of Worst Values in the Last 24 Hours of Predictors from MIMIC Dataset.</w:t>
       </w:r>
     </w:p>
     <w:p>
@@ -2013,6 +1965,8 @@
     <w:p>
       <w:pPr>
         <w:rPr>
+          <w:sz w:val="22"/>
+          <w:szCs w:val="22"/>
           <w:lang w:val="en-US"/>
         </w:rPr>
       </w:pPr>
@@ -2030,59 +1984,144 @@
           <w:szCs w:val="22"/>
           <w:lang w:val="en-US"/>
         </w:rPr>
-        <w:t xml:space="preserve">. When considering FLR, the RMSE, Brier score, and C-index all indicate that single draw imputation performs the worst of the four methods, and the pattern </w:t>
-      </w:r>
-      <w:proofErr w:type="spellStart"/>
-      <w:r>
-        <w:rPr>
-          <w:sz w:val="22"/>
-          <w:szCs w:val="22"/>
-          <w:lang w:val="en-US"/>
-        </w:rPr>
-        <w:t>submodel</w:t>
-      </w:r>
-      <w:proofErr w:type="spellEnd"/>
-      <w:r>
-        <w:rPr>
-          <w:sz w:val="22"/>
-          <w:szCs w:val="22"/>
-          <w:lang w:val="en-US"/>
-        </w:rPr>
-        <w:t xml:space="preserve"> approach performs best. Regarding random forests, these measures also indicate single draw imputation to have the worst performance, and they indicate pattern </w:t>
-      </w:r>
-      <w:proofErr w:type="spellStart"/>
-      <w:r>
-        <w:rPr>
-          <w:sz w:val="22"/>
-          <w:szCs w:val="22"/>
-          <w:lang w:val="en-US"/>
-        </w:rPr>
-        <w:t>submodels</w:t>
-      </w:r>
-      <w:proofErr w:type="spellEnd"/>
-      <w:r>
-        <w:rPr>
-          <w:sz w:val="22"/>
-          <w:szCs w:val="22"/>
-          <w:lang w:val="en-US"/>
-        </w:rPr>
-        <w:t xml:space="preserve"> and surrogate splits to have a similarly high performance.</w:t>
+        <w:t>. When considering FLR, the RMSE, Brier score, and C-index all indicate that single draw imputation performs the worst of the four methods, and the pattern submodel approach performs best. Regarding random forests, these measures also indicate single draw imputation to have the worst performance, and they indicate pattern submodels and surrogate splits to have a similarly high performance.</w:t>
       </w:r>
     </w:p>
     <w:p>
       <w:pPr>
         <w:rPr>
+          <w:sz w:val="22"/>
+          <w:szCs w:val="22"/>
+          <w:lang w:val="en-US"/>
+        </w:rPr>
+      </w:pPr>
+    </w:p>
+    <w:p>
+      <w:pPr>
+        <w:rPr>
+          <w:lang w:val="en-US"/>
+        </w:rPr>
+      </w:pPr>
+      <w:r>
+        <w:rPr>
+          <w:lang w:val="en-US"/>
+        </w:rPr>
+        <w:t># with logistic model, the pattern submodel approach works best</w:t>
+      </w:r>
+    </w:p>
+    <w:p>
+      <w:pPr>
+        <w:rPr>
+          <w:lang w:val="en-US"/>
+        </w:rPr>
+      </w:pPr>
+      <w:r>
+        <w:rPr>
+          <w:lang w:val="en-US"/>
+        </w:rPr>
+        <w:t># with rf, the pattern submodel and surrogate split methods both perform well</w:t>
+      </w:r>
+    </w:p>
+    <w:p>
+      <w:pPr>
+        <w:rPr>
+          <w:lang w:val="en-US"/>
+        </w:rPr>
+      </w:pPr>
+      <w:r>
+        <w:rPr>
+          <w:lang w:val="en-US"/>
+        </w:rPr>
+        <w:t># imputation methods perform less good on the real-world data -&gt; distributional assumptions/MNAR?</w:t>
+      </w:r>
+    </w:p>
+    <w:p>
+      <w:pPr>
+        <w:rPr>
+          <w:lang w:val="en-US"/>
+        </w:rPr>
+      </w:pPr>
+      <w:r>
+        <w:rPr>
+          <w:lang w:val="en-US"/>
+        </w:rPr>
+        <w:lastRenderedPageBreak/>
+        <w:t># within the imp methods, the random draw from the distribution clearly underperforms compared to regression imp and multiple imp</w:t>
+      </w:r>
+    </w:p>
+    <w:p>
+      <w:pPr>
+        <w:rPr>
+          <w:lang w:val="en-US"/>
+        </w:rPr>
+      </w:pPr>
+      <w:r>
+        <w:rPr>
+          <w:lang w:val="en-US"/>
+        </w:rPr>
+        <w:t># these results do not show a clear superiority for multiple imputation (link to other research!!)</w:t>
+      </w:r>
+    </w:p>
+    <w:p>
+      <w:pPr>
+        <w:rPr>
+          <w:lang w:val="en-US"/>
+        </w:rPr>
+      </w:pPr>
+      <w:r>
+        <w:rPr>
+          <w:lang w:val="en-US"/>
+        </w:rPr>
+        <w:t># overall, the method that performs best on real-world data is surrogate splitting</w:t>
+      </w:r>
+    </w:p>
+    <w:p>
+      <w:pPr>
+        <w:rPr>
+          <w:lang w:val="en-US"/>
+        </w:rPr>
+      </w:pPr>
+      <w:r>
+        <w:rPr>
+          <w:lang w:val="en-US"/>
+        </w:rPr>
+        <w:t xml:space="preserve"># this method also has advantages in </w:t>
+      </w:r>
+      <w:proofErr w:type="spellStart"/>
+      <w:r>
+        <w:rPr>
+          <w:lang w:val="en-US"/>
+        </w:rPr>
+        <w:t>explainability</w:t>
+      </w:r>
+      <w:proofErr w:type="spellEnd"/>
+      <w:r>
+        <w:rPr>
+          <w:lang w:val="en-US"/>
+        </w:rPr>
+        <w:t>, and does not require the miss mech to be equal across datasets</w:t>
+      </w:r>
+    </w:p>
+    <w:p>
+      <w:pPr>
+        <w:rPr>
+          <w:lang w:val="en-US"/>
+        </w:rPr>
+      </w:pPr>
+      <w:r>
+        <w:rPr>
+          <w:lang w:val="en-US"/>
+        </w:rPr>
+        <w:t># a small disadvantage is that the method is very slow to train, but with increasing computational power, that shouldn't be a problem</w:t>
+      </w:r>
+    </w:p>
+    <w:p>
+      <w:pPr>
+        <w:rPr>
           <w:rFonts w:ascii="Calibri" w:hAnsi="Calibri" w:cs="Calibri"/>
           <w:lang w:val="en-US"/>
         </w:rPr>
       </w:pPr>
-      <w:r>
-        <w:rPr>
-          <w:rFonts w:ascii="Calibri" w:hAnsi="Calibri" w:cs="Calibri"/>
-          <w:lang w:val="en-US"/>
-        </w:rPr>
-        <w:br w:type="page"/>
-      </w:r>
     </w:p>
     <w:p>
       <w:pPr>
@@ -2467,7 +2506,6 @@
             </w:tcBorders>
             <w:noWrap/>
             <w:vAlign w:val="center"/>
-            <w:hideMark/>
           </w:tcPr>
           <w:p>
             <w:pPr>
@@ -2481,13 +2519,111 @@
             </w:pPr>
             <w:r>
               <w:rPr>
+                <w:rFonts w:ascii="Calibri" w:hAnsi="Calibri" w:cs="Calibri"/>
+                <w:color w:val="000000"/>
+                <w:sz w:val="22"/>
+                <w:szCs w:val="22"/>
+              </w:rPr>
+              <w:t>0.308</w:t>
+            </w:r>
+          </w:p>
+        </w:tc>
+        <w:tc>
+          <w:tcPr>
+            <w:tcW w:w="1317" w:type="dxa"/>
+            <w:tcBorders>
+              <w:top w:val="single" w:sz="4" w:space="0" w:color="auto"/>
+              <w:left w:val="nil"/>
+              <w:bottom w:val="nil"/>
+              <w:right w:val="nil"/>
+            </w:tcBorders>
+            <w:noWrap/>
+            <w:vAlign w:val="center"/>
+          </w:tcPr>
+          <w:p>
+            <w:pPr>
+              <w:rPr>
                 <w:rFonts w:ascii="Calibri" w:eastAsia="Times New Roman" w:hAnsi="Calibri" w:cs="Calibri"/>
                 <w:color w:val="000000"/>
                 <w:sz w:val="22"/>
                 <w:szCs w:val="22"/>
                 <w:lang w:val="en-US" w:eastAsia="nl-NL"/>
               </w:rPr>
-              <w:t>0.308</w:t>
+            </w:pPr>
+            <w:r>
+              <w:rPr>
+                <w:rFonts w:ascii="Calibri" w:hAnsi="Calibri" w:cs="Calibri"/>
+                <w:color w:val="000000"/>
+                <w:sz w:val="22"/>
+                <w:szCs w:val="22"/>
+              </w:rPr>
+              <w:t>0.095</w:t>
+            </w:r>
+          </w:p>
+        </w:tc>
+        <w:tc>
+          <w:tcPr>
+            <w:tcW w:w="1316" w:type="dxa"/>
+            <w:tcBorders>
+              <w:top w:val="single" w:sz="4" w:space="0" w:color="auto"/>
+              <w:left w:val="nil"/>
+              <w:bottom w:val="nil"/>
+              <w:right w:val="nil"/>
+            </w:tcBorders>
+            <w:noWrap/>
+            <w:vAlign w:val="center"/>
+          </w:tcPr>
+          <w:p>
+            <w:pPr>
+              <w:rPr>
+                <w:rFonts w:ascii="Calibri" w:eastAsia="Times New Roman" w:hAnsi="Calibri" w:cs="Calibri"/>
+                <w:color w:val="000000"/>
+                <w:sz w:val="22"/>
+                <w:szCs w:val="22"/>
+                <w:lang w:val="en-US" w:eastAsia="nl-NL"/>
+              </w:rPr>
+            </w:pPr>
+            <w:r>
+              <w:rPr>
+                <w:rFonts w:ascii="Calibri" w:hAnsi="Calibri" w:cs="Calibri"/>
+                <w:color w:val="000000"/>
+                <w:sz w:val="22"/>
+                <w:szCs w:val="22"/>
+              </w:rPr>
+              <w:t>0.803</w:t>
+            </w:r>
+          </w:p>
+        </w:tc>
+        <w:tc>
+          <w:tcPr>
+            <w:tcW w:w="1316" w:type="dxa"/>
+            <w:tcBorders>
+              <w:top w:val="single" w:sz="4" w:space="0" w:color="auto"/>
+              <w:left w:val="nil"/>
+              <w:bottom w:val="nil"/>
+              <w:right w:val="nil"/>
+            </w:tcBorders>
+            <w:noWrap/>
+            <w:vAlign w:val="center"/>
+          </w:tcPr>
+          <w:p>
+            <w:pPr>
+              <w:rPr>
+                <w:rFonts w:ascii="Calibri" w:eastAsia="Times New Roman" w:hAnsi="Calibri" w:cs="Calibri"/>
+                <w:color w:val="000000"/>
+                <w:sz w:val="22"/>
+                <w:szCs w:val="22"/>
+                <w:lang w:val="en-US" w:eastAsia="nl-NL"/>
+              </w:rPr>
+            </w:pPr>
+            <w:r>
+              <w:rPr>
+                <w:rFonts w:ascii="Calibri" w:hAnsi="Calibri" w:cs="Calibri"/>
+                <w:color w:val="000000"/>
+                <w:sz w:val="22"/>
+                <w:szCs w:val="22"/>
+              </w:rPr>
+              <w:t>0.142</w:t>
             </w:r>
           </w:p>
         </w:tc>
@@ -2502,7 +2638,6 @@
             </w:tcBorders>
             <w:noWrap/>
             <w:vAlign w:val="center"/>
-            <w:hideMark/>
           </w:tcPr>
           <w:p>
             <w:pPr>
@@ -2516,116 +2651,10 @@
             </w:pPr>
             <w:r>
               <w:rPr>
-                <w:rFonts w:ascii="Calibri" w:eastAsia="Times New Roman" w:hAnsi="Calibri" w:cs="Calibri"/>
-                <w:color w:val="000000"/>
-                <w:sz w:val="22"/>
-                <w:szCs w:val="22"/>
-                <w:lang w:val="en-US" w:eastAsia="nl-NL"/>
-              </w:rPr>
-              <w:t>0.095</w:t>
-            </w:r>
-          </w:p>
-        </w:tc>
-        <w:tc>
-          <w:tcPr>
-            <w:tcW w:w="1316" w:type="dxa"/>
-            <w:tcBorders>
-              <w:top w:val="single" w:sz="4" w:space="0" w:color="auto"/>
-              <w:left w:val="nil"/>
-              <w:bottom w:val="nil"/>
-              <w:right w:val="nil"/>
-            </w:tcBorders>
-            <w:noWrap/>
-            <w:vAlign w:val="center"/>
-            <w:hideMark/>
-          </w:tcPr>
-          <w:p>
-            <w:pPr>
-              <w:rPr>
-                <w:rFonts w:ascii="Calibri" w:eastAsia="Times New Roman" w:hAnsi="Calibri" w:cs="Calibri"/>
-                <w:color w:val="000000"/>
-                <w:sz w:val="22"/>
-                <w:szCs w:val="22"/>
-                <w:lang w:val="en-US" w:eastAsia="nl-NL"/>
-              </w:rPr>
-            </w:pPr>
-            <w:r>
-              <w:rPr>
-                <w:rFonts w:ascii="Calibri" w:eastAsia="Times New Roman" w:hAnsi="Calibri" w:cs="Calibri"/>
-                <w:color w:val="000000"/>
-                <w:sz w:val="22"/>
-                <w:szCs w:val="22"/>
-                <w:lang w:val="en-US" w:eastAsia="nl-NL"/>
-              </w:rPr>
-              <w:t>0.803</w:t>
-            </w:r>
-          </w:p>
-        </w:tc>
-        <w:tc>
-          <w:tcPr>
-            <w:tcW w:w="1316" w:type="dxa"/>
-            <w:tcBorders>
-              <w:top w:val="single" w:sz="4" w:space="0" w:color="auto"/>
-              <w:left w:val="nil"/>
-              <w:bottom w:val="nil"/>
-              <w:right w:val="nil"/>
-            </w:tcBorders>
-            <w:noWrap/>
-            <w:vAlign w:val="center"/>
-            <w:hideMark/>
-          </w:tcPr>
-          <w:p>
-            <w:pPr>
-              <w:rPr>
-                <w:rFonts w:ascii="Calibri" w:eastAsia="Times New Roman" w:hAnsi="Calibri" w:cs="Calibri"/>
-                <w:color w:val="000000"/>
-                <w:sz w:val="22"/>
-                <w:szCs w:val="22"/>
-                <w:lang w:val="en-US" w:eastAsia="nl-NL"/>
-              </w:rPr>
-            </w:pPr>
-            <w:r>
-              <w:rPr>
-                <w:rFonts w:ascii="Calibri" w:eastAsia="Times New Roman" w:hAnsi="Calibri" w:cs="Calibri"/>
-                <w:color w:val="000000"/>
-                <w:sz w:val="22"/>
-                <w:szCs w:val="22"/>
-                <w:lang w:val="en-US" w:eastAsia="nl-NL"/>
-              </w:rPr>
-              <w:t>0.142</w:t>
-            </w:r>
-          </w:p>
-        </w:tc>
-        <w:tc>
-          <w:tcPr>
-            <w:tcW w:w="1317" w:type="dxa"/>
-            <w:tcBorders>
-              <w:top w:val="single" w:sz="4" w:space="0" w:color="auto"/>
-              <w:left w:val="nil"/>
-              <w:bottom w:val="nil"/>
-              <w:right w:val="nil"/>
-            </w:tcBorders>
-            <w:noWrap/>
-            <w:vAlign w:val="center"/>
-            <w:hideMark/>
-          </w:tcPr>
-          <w:p>
-            <w:pPr>
-              <w:rPr>
-                <w:rFonts w:ascii="Calibri" w:eastAsia="Times New Roman" w:hAnsi="Calibri" w:cs="Calibri"/>
-                <w:color w:val="000000"/>
-                <w:sz w:val="22"/>
-                <w:szCs w:val="22"/>
-                <w:lang w:val="en-US" w:eastAsia="nl-NL"/>
-              </w:rPr>
-            </w:pPr>
-            <w:r>
-              <w:rPr>
-                <w:rFonts w:ascii="Calibri" w:eastAsia="Times New Roman" w:hAnsi="Calibri" w:cs="Calibri"/>
-                <w:color w:val="000000"/>
-                <w:sz w:val="22"/>
-                <w:szCs w:val="22"/>
-                <w:lang w:val="en-US" w:eastAsia="nl-NL"/>
+                <w:rFonts w:ascii="Calibri" w:hAnsi="Calibri" w:cs="Calibri"/>
+                <w:color w:val="000000"/>
+                <w:sz w:val="22"/>
+                <w:szCs w:val="22"/>
               </w:rPr>
               <w:t>0.192</w:t>
             </w:r>
@@ -2696,7 +2725,6 @@
             <w:tcW w:w="1316" w:type="dxa"/>
             <w:noWrap/>
             <w:vAlign w:val="center"/>
-            <w:hideMark/>
           </w:tcPr>
           <w:p>
             <w:pPr>
@@ -2710,13 +2738,93 @@
             </w:pPr>
             <w:r>
               <w:rPr>
+                <w:rFonts w:ascii="Calibri" w:hAnsi="Calibri" w:cs="Calibri"/>
+                <w:color w:val="000000"/>
+                <w:sz w:val="22"/>
+                <w:szCs w:val="22"/>
+              </w:rPr>
+              <w:t>0.321</w:t>
+            </w:r>
+          </w:p>
+        </w:tc>
+        <w:tc>
+          <w:tcPr>
+            <w:tcW w:w="1317" w:type="dxa"/>
+            <w:noWrap/>
+            <w:vAlign w:val="center"/>
+          </w:tcPr>
+          <w:p>
+            <w:pPr>
+              <w:rPr>
                 <w:rFonts w:ascii="Calibri" w:eastAsia="Times New Roman" w:hAnsi="Calibri" w:cs="Calibri"/>
                 <w:color w:val="000000"/>
                 <w:sz w:val="22"/>
                 <w:szCs w:val="22"/>
                 <w:lang w:val="en-US" w:eastAsia="nl-NL"/>
               </w:rPr>
-              <w:t>0.321</w:t>
+            </w:pPr>
+            <w:r>
+              <w:rPr>
+                <w:rFonts w:ascii="Calibri" w:hAnsi="Calibri" w:cs="Calibri"/>
+                <w:color w:val="000000"/>
+                <w:sz w:val="22"/>
+                <w:szCs w:val="22"/>
+              </w:rPr>
+              <w:t>0.103</w:t>
+            </w:r>
+          </w:p>
+        </w:tc>
+        <w:tc>
+          <w:tcPr>
+            <w:tcW w:w="1316" w:type="dxa"/>
+            <w:noWrap/>
+            <w:vAlign w:val="center"/>
+          </w:tcPr>
+          <w:p>
+            <w:pPr>
+              <w:rPr>
+                <w:rFonts w:ascii="Calibri" w:eastAsia="Times New Roman" w:hAnsi="Calibri" w:cs="Calibri"/>
+                <w:color w:val="000000"/>
+                <w:sz w:val="22"/>
+                <w:szCs w:val="22"/>
+                <w:lang w:val="en-US" w:eastAsia="nl-NL"/>
+              </w:rPr>
+            </w:pPr>
+            <w:r>
+              <w:rPr>
+                <w:rFonts w:ascii="Calibri" w:hAnsi="Calibri" w:cs="Calibri"/>
+                <w:color w:val="000000"/>
+                <w:sz w:val="22"/>
+                <w:szCs w:val="22"/>
+              </w:rPr>
+              <w:t>0.774</w:t>
+            </w:r>
+          </w:p>
+        </w:tc>
+        <w:tc>
+          <w:tcPr>
+            <w:tcW w:w="1316" w:type="dxa"/>
+            <w:noWrap/>
+            <w:vAlign w:val="center"/>
+          </w:tcPr>
+          <w:p>
+            <w:pPr>
+              <w:rPr>
+                <w:rFonts w:ascii="Calibri" w:eastAsia="Times New Roman" w:hAnsi="Calibri" w:cs="Calibri"/>
+                <w:color w:val="000000"/>
+                <w:sz w:val="22"/>
+                <w:szCs w:val="22"/>
+                <w:lang w:val="en-US" w:eastAsia="nl-NL"/>
+              </w:rPr>
+            </w:pPr>
+            <w:r>
+              <w:rPr>
+                <w:rFonts w:ascii="Calibri" w:hAnsi="Calibri" w:cs="Calibri"/>
+                <w:color w:val="000000"/>
+                <w:sz w:val="22"/>
+                <w:szCs w:val="22"/>
+              </w:rPr>
+              <w:t>0.155</w:t>
             </w:r>
           </w:p>
         </w:tc>
@@ -2725,7 +2833,6 @@
             <w:tcW w:w="1317" w:type="dxa"/>
             <w:noWrap/>
             <w:vAlign w:val="center"/>
-            <w:hideMark/>
           </w:tcPr>
           <w:p>
             <w:pPr>
@@ -2739,98 +2846,10 @@
             </w:pPr>
             <w:r>
               <w:rPr>
-                <w:rFonts w:ascii="Calibri" w:eastAsia="Times New Roman" w:hAnsi="Calibri" w:cs="Calibri"/>
-                <w:color w:val="000000"/>
-                <w:sz w:val="22"/>
-                <w:szCs w:val="22"/>
-                <w:lang w:val="en-US" w:eastAsia="nl-NL"/>
-              </w:rPr>
-              <w:t>0.103</w:t>
-            </w:r>
-          </w:p>
-        </w:tc>
-        <w:tc>
-          <w:tcPr>
-            <w:tcW w:w="1316" w:type="dxa"/>
-            <w:noWrap/>
-            <w:vAlign w:val="center"/>
-            <w:hideMark/>
-          </w:tcPr>
-          <w:p>
-            <w:pPr>
-              <w:rPr>
-                <w:rFonts w:ascii="Calibri" w:eastAsia="Times New Roman" w:hAnsi="Calibri" w:cs="Calibri"/>
-                <w:color w:val="000000"/>
-                <w:sz w:val="22"/>
-                <w:szCs w:val="22"/>
-                <w:lang w:val="en-US" w:eastAsia="nl-NL"/>
-              </w:rPr>
-            </w:pPr>
-            <w:r>
-              <w:rPr>
-                <w:rFonts w:ascii="Calibri" w:eastAsia="Times New Roman" w:hAnsi="Calibri" w:cs="Calibri"/>
-                <w:color w:val="000000"/>
-                <w:sz w:val="22"/>
-                <w:szCs w:val="22"/>
-                <w:lang w:val="en-US" w:eastAsia="nl-NL"/>
-              </w:rPr>
-              <w:t>0.774</w:t>
-            </w:r>
-          </w:p>
-        </w:tc>
-        <w:tc>
-          <w:tcPr>
-            <w:tcW w:w="1316" w:type="dxa"/>
-            <w:noWrap/>
-            <w:vAlign w:val="center"/>
-            <w:hideMark/>
-          </w:tcPr>
-          <w:p>
-            <w:pPr>
-              <w:rPr>
-                <w:rFonts w:ascii="Calibri" w:eastAsia="Times New Roman" w:hAnsi="Calibri" w:cs="Calibri"/>
-                <w:color w:val="000000"/>
-                <w:sz w:val="22"/>
-                <w:szCs w:val="22"/>
-                <w:lang w:val="en-US" w:eastAsia="nl-NL"/>
-              </w:rPr>
-            </w:pPr>
-            <w:r>
-              <w:rPr>
-                <w:rFonts w:ascii="Calibri" w:eastAsia="Times New Roman" w:hAnsi="Calibri" w:cs="Calibri"/>
-                <w:color w:val="000000"/>
-                <w:sz w:val="22"/>
-                <w:szCs w:val="22"/>
-                <w:lang w:val="en-US" w:eastAsia="nl-NL"/>
-              </w:rPr>
-              <w:t>0.155</w:t>
-            </w:r>
-          </w:p>
-        </w:tc>
-        <w:tc>
-          <w:tcPr>
-            <w:tcW w:w="1317" w:type="dxa"/>
-            <w:noWrap/>
-            <w:vAlign w:val="center"/>
-            <w:hideMark/>
-          </w:tcPr>
-          <w:p>
-            <w:pPr>
-              <w:rPr>
-                <w:rFonts w:ascii="Calibri" w:eastAsia="Times New Roman" w:hAnsi="Calibri" w:cs="Calibri"/>
-                <w:color w:val="000000"/>
-                <w:sz w:val="22"/>
-                <w:szCs w:val="22"/>
-                <w:lang w:val="en-US" w:eastAsia="nl-NL"/>
-              </w:rPr>
-            </w:pPr>
-            <w:r>
-              <w:rPr>
-                <w:rFonts w:ascii="Calibri" w:eastAsia="Times New Roman" w:hAnsi="Calibri" w:cs="Calibri"/>
-                <w:color w:val="000000"/>
-                <w:sz w:val="22"/>
-                <w:szCs w:val="22"/>
-                <w:lang w:val="en-US" w:eastAsia="nl-NL"/>
+                <w:rFonts w:ascii="Calibri" w:hAnsi="Calibri" w:cs="Calibri"/>
+                <w:color w:val="000000"/>
+                <w:sz w:val="22"/>
+                <w:szCs w:val="22"/>
               </w:rPr>
               <w:t>0.189</w:t>
             </w:r>
@@ -2901,7 +2920,6 @@
             <w:tcW w:w="1316" w:type="dxa"/>
             <w:noWrap/>
             <w:vAlign w:val="center"/>
-            <w:hideMark/>
           </w:tcPr>
           <w:p>
             <w:pPr>
@@ -2915,13 +2933,93 @@
             </w:pPr>
             <w:r>
               <w:rPr>
+                <w:rFonts w:ascii="Calibri" w:hAnsi="Calibri" w:cs="Calibri"/>
+                <w:color w:val="000000"/>
+                <w:sz w:val="22"/>
+                <w:szCs w:val="22"/>
+              </w:rPr>
+              <w:t>0.312</w:t>
+            </w:r>
+          </w:p>
+        </w:tc>
+        <w:tc>
+          <w:tcPr>
+            <w:tcW w:w="1317" w:type="dxa"/>
+            <w:noWrap/>
+            <w:vAlign w:val="center"/>
+          </w:tcPr>
+          <w:p>
+            <w:pPr>
+              <w:rPr>
                 <w:rFonts w:ascii="Calibri" w:eastAsia="Times New Roman" w:hAnsi="Calibri" w:cs="Calibri"/>
                 <w:color w:val="000000"/>
                 <w:sz w:val="22"/>
                 <w:szCs w:val="22"/>
                 <w:lang w:val="en-US" w:eastAsia="nl-NL"/>
               </w:rPr>
-              <w:t>0.312</w:t>
+            </w:pPr>
+            <w:r>
+              <w:rPr>
+                <w:rFonts w:ascii="Calibri" w:hAnsi="Calibri" w:cs="Calibri"/>
+                <w:color w:val="000000"/>
+                <w:sz w:val="22"/>
+                <w:szCs w:val="22"/>
+              </w:rPr>
+              <w:t>0.098</w:t>
+            </w:r>
+          </w:p>
+        </w:tc>
+        <w:tc>
+          <w:tcPr>
+            <w:tcW w:w="1316" w:type="dxa"/>
+            <w:noWrap/>
+            <w:vAlign w:val="center"/>
+          </w:tcPr>
+          <w:p>
+            <w:pPr>
+              <w:rPr>
+                <w:rFonts w:ascii="Calibri" w:eastAsia="Times New Roman" w:hAnsi="Calibri" w:cs="Calibri"/>
+                <w:color w:val="000000"/>
+                <w:sz w:val="22"/>
+                <w:szCs w:val="22"/>
+                <w:lang w:val="en-US" w:eastAsia="nl-NL"/>
+              </w:rPr>
+            </w:pPr>
+            <w:r>
+              <w:rPr>
+                <w:rFonts w:ascii="Calibri" w:hAnsi="Calibri" w:cs="Calibri"/>
+                <w:color w:val="000000"/>
+                <w:sz w:val="22"/>
+                <w:szCs w:val="22"/>
+              </w:rPr>
+              <w:t>0.791</w:t>
+            </w:r>
+          </w:p>
+        </w:tc>
+        <w:tc>
+          <w:tcPr>
+            <w:tcW w:w="1316" w:type="dxa"/>
+            <w:noWrap/>
+            <w:vAlign w:val="center"/>
+          </w:tcPr>
+          <w:p>
+            <w:pPr>
+              <w:rPr>
+                <w:rFonts w:ascii="Calibri" w:eastAsia="Times New Roman" w:hAnsi="Calibri" w:cs="Calibri"/>
+                <w:color w:val="000000"/>
+                <w:sz w:val="22"/>
+                <w:szCs w:val="22"/>
+                <w:lang w:val="en-US" w:eastAsia="nl-NL"/>
+              </w:rPr>
+            </w:pPr>
+            <w:r>
+              <w:rPr>
+                <w:rFonts w:ascii="Calibri" w:hAnsi="Calibri" w:cs="Calibri"/>
+                <w:color w:val="000000"/>
+                <w:sz w:val="22"/>
+                <w:szCs w:val="22"/>
+              </w:rPr>
+              <w:t>0.155</w:t>
             </w:r>
           </w:p>
         </w:tc>
@@ -2930,7 +3028,6 @@
             <w:tcW w:w="1317" w:type="dxa"/>
             <w:noWrap/>
             <w:vAlign w:val="center"/>
-            <w:hideMark/>
           </w:tcPr>
           <w:p>
             <w:pPr>
@@ -2944,98 +3041,10 @@
             </w:pPr>
             <w:r>
               <w:rPr>
-                <w:rFonts w:ascii="Calibri" w:eastAsia="Times New Roman" w:hAnsi="Calibri" w:cs="Calibri"/>
-                <w:color w:val="000000"/>
-                <w:sz w:val="22"/>
-                <w:szCs w:val="22"/>
-                <w:lang w:val="en-US" w:eastAsia="nl-NL"/>
-              </w:rPr>
-              <w:t>0.098</w:t>
-            </w:r>
-          </w:p>
-        </w:tc>
-        <w:tc>
-          <w:tcPr>
-            <w:tcW w:w="1316" w:type="dxa"/>
-            <w:noWrap/>
-            <w:vAlign w:val="center"/>
-            <w:hideMark/>
-          </w:tcPr>
-          <w:p>
-            <w:pPr>
-              <w:rPr>
-                <w:rFonts w:ascii="Calibri" w:eastAsia="Times New Roman" w:hAnsi="Calibri" w:cs="Calibri"/>
-                <w:color w:val="000000"/>
-                <w:sz w:val="22"/>
-                <w:szCs w:val="22"/>
-                <w:lang w:val="en-US" w:eastAsia="nl-NL"/>
-              </w:rPr>
-            </w:pPr>
-            <w:r>
-              <w:rPr>
-                <w:rFonts w:ascii="Calibri" w:eastAsia="Times New Roman" w:hAnsi="Calibri" w:cs="Calibri"/>
-                <w:color w:val="000000"/>
-                <w:sz w:val="22"/>
-                <w:szCs w:val="22"/>
-                <w:lang w:val="en-US" w:eastAsia="nl-NL"/>
-              </w:rPr>
-              <w:t>0.791</w:t>
-            </w:r>
-          </w:p>
-        </w:tc>
-        <w:tc>
-          <w:tcPr>
-            <w:tcW w:w="1316" w:type="dxa"/>
-            <w:noWrap/>
-            <w:vAlign w:val="center"/>
-            <w:hideMark/>
-          </w:tcPr>
-          <w:p>
-            <w:pPr>
-              <w:rPr>
-                <w:rFonts w:ascii="Calibri" w:eastAsia="Times New Roman" w:hAnsi="Calibri" w:cs="Calibri"/>
-                <w:color w:val="000000"/>
-                <w:sz w:val="22"/>
-                <w:szCs w:val="22"/>
-                <w:lang w:val="en-US" w:eastAsia="nl-NL"/>
-              </w:rPr>
-            </w:pPr>
-            <w:r>
-              <w:rPr>
-                <w:rFonts w:ascii="Calibri" w:eastAsia="Times New Roman" w:hAnsi="Calibri" w:cs="Calibri"/>
-                <w:color w:val="000000"/>
-                <w:sz w:val="22"/>
-                <w:szCs w:val="22"/>
-                <w:lang w:val="en-US" w:eastAsia="nl-NL"/>
-              </w:rPr>
-              <w:t>0.155</w:t>
-            </w:r>
-          </w:p>
-        </w:tc>
-        <w:tc>
-          <w:tcPr>
-            <w:tcW w:w="1317" w:type="dxa"/>
-            <w:noWrap/>
-            <w:vAlign w:val="center"/>
-            <w:hideMark/>
-          </w:tcPr>
-          <w:p>
-            <w:pPr>
-              <w:rPr>
-                <w:rFonts w:ascii="Calibri" w:eastAsia="Times New Roman" w:hAnsi="Calibri" w:cs="Calibri"/>
-                <w:color w:val="000000"/>
-                <w:sz w:val="22"/>
-                <w:szCs w:val="22"/>
-                <w:lang w:val="en-US" w:eastAsia="nl-NL"/>
-              </w:rPr>
-            </w:pPr>
-            <w:r>
-              <w:rPr>
-                <w:rFonts w:ascii="Calibri" w:eastAsia="Times New Roman" w:hAnsi="Calibri" w:cs="Calibri"/>
-                <w:color w:val="000000"/>
-                <w:sz w:val="22"/>
-                <w:szCs w:val="22"/>
-                <w:lang w:val="en-US" w:eastAsia="nl-NL"/>
+                <w:rFonts w:ascii="Calibri" w:hAnsi="Calibri" w:cs="Calibri"/>
+                <w:color w:val="000000"/>
+                <w:sz w:val="22"/>
+                <w:szCs w:val="22"/>
               </w:rPr>
               <w:t>0.187</w:t>
             </w:r>
@@ -3118,7 +3127,6 @@
             </w:tcBorders>
             <w:noWrap/>
             <w:vAlign w:val="center"/>
-            <w:hideMark/>
           </w:tcPr>
           <w:p>
             <w:pPr>
@@ -3132,13 +3140,111 @@
             </w:pPr>
             <w:r>
               <w:rPr>
+                <w:rFonts w:ascii="Calibri" w:hAnsi="Calibri" w:cs="Calibri"/>
+                <w:color w:val="000000"/>
+                <w:sz w:val="22"/>
+                <w:szCs w:val="22"/>
+              </w:rPr>
+              <w:t>0.300</w:t>
+            </w:r>
+          </w:p>
+        </w:tc>
+        <w:tc>
+          <w:tcPr>
+            <w:tcW w:w="1317" w:type="dxa"/>
+            <w:tcBorders>
+              <w:top w:val="nil"/>
+              <w:left w:val="nil"/>
+              <w:bottom w:val="single" w:sz="4" w:space="0" w:color="auto"/>
+              <w:right w:val="nil"/>
+            </w:tcBorders>
+            <w:noWrap/>
+            <w:vAlign w:val="center"/>
+          </w:tcPr>
+          <w:p>
+            <w:pPr>
+              <w:rPr>
                 <w:rFonts w:ascii="Calibri" w:eastAsia="Times New Roman" w:hAnsi="Calibri" w:cs="Calibri"/>
                 <w:color w:val="000000"/>
                 <w:sz w:val="22"/>
                 <w:szCs w:val="22"/>
                 <w:lang w:val="en-US" w:eastAsia="nl-NL"/>
               </w:rPr>
-              <w:t>0.300</w:t>
+            </w:pPr>
+            <w:r>
+              <w:rPr>
+                <w:rFonts w:ascii="Calibri" w:hAnsi="Calibri" w:cs="Calibri"/>
+                <w:color w:val="000000"/>
+                <w:sz w:val="22"/>
+                <w:szCs w:val="22"/>
+              </w:rPr>
+              <w:t>0.090</w:t>
+            </w:r>
+          </w:p>
+        </w:tc>
+        <w:tc>
+          <w:tcPr>
+            <w:tcW w:w="1316" w:type="dxa"/>
+            <w:tcBorders>
+              <w:top w:val="nil"/>
+              <w:left w:val="nil"/>
+              <w:bottom w:val="single" w:sz="4" w:space="0" w:color="auto"/>
+              <w:right w:val="nil"/>
+            </w:tcBorders>
+            <w:noWrap/>
+            <w:vAlign w:val="center"/>
+          </w:tcPr>
+          <w:p>
+            <w:pPr>
+              <w:rPr>
+                <w:rFonts w:ascii="Calibri" w:eastAsia="Times New Roman" w:hAnsi="Calibri" w:cs="Calibri"/>
+                <w:color w:val="000000"/>
+                <w:sz w:val="22"/>
+                <w:szCs w:val="22"/>
+                <w:lang w:val="en-US" w:eastAsia="nl-NL"/>
+              </w:rPr>
+            </w:pPr>
+            <w:r>
+              <w:rPr>
+                <w:rFonts w:ascii="Calibri" w:hAnsi="Calibri" w:cs="Calibri"/>
+                <w:color w:val="000000"/>
+                <w:sz w:val="22"/>
+                <w:szCs w:val="22"/>
+              </w:rPr>
+              <w:t>0.826</w:t>
+            </w:r>
+          </w:p>
+        </w:tc>
+        <w:tc>
+          <w:tcPr>
+            <w:tcW w:w="1316" w:type="dxa"/>
+            <w:tcBorders>
+              <w:top w:val="nil"/>
+              <w:left w:val="nil"/>
+              <w:bottom w:val="single" w:sz="4" w:space="0" w:color="auto"/>
+              <w:right w:val="nil"/>
+            </w:tcBorders>
+            <w:noWrap/>
+            <w:vAlign w:val="center"/>
+          </w:tcPr>
+          <w:p>
+            <w:pPr>
+              <w:rPr>
+                <w:rFonts w:ascii="Calibri" w:eastAsia="Times New Roman" w:hAnsi="Calibri" w:cs="Calibri"/>
+                <w:color w:val="000000"/>
+                <w:sz w:val="22"/>
+                <w:szCs w:val="22"/>
+                <w:lang w:val="en-US" w:eastAsia="nl-NL"/>
+              </w:rPr>
+            </w:pPr>
+            <w:r>
+              <w:rPr>
+                <w:rFonts w:ascii="Calibri" w:hAnsi="Calibri" w:cs="Calibri"/>
+                <w:color w:val="000000"/>
+                <w:sz w:val="22"/>
+                <w:szCs w:val="22"/>
+              </w:rPr>
+              <w:t>0.102</w:t>
             </w:r>
           </w:p>
         </w:tc>
@@ -3153,7 +3259,6 @@
             </w:tcBorders>
             <w:noWrap/>
             <w:vAlign w:val="center"/>
-            <w:hideMark/>
           </w:tcPr>
           <w:p>
             <w:pPr>
@@ -3167,116 +3272,10 @@
             </w:pPr>
             <w:r>
               <w:rPr>
-                <w:rFonts w:ascii="Calibri" w:eastAsia="Times New Roman" w:hAnsi="Calibri" w:cs="Calibri"/>
-                <w:color w:val="000000"/>
-                <w:sz w:val="22"/>
-                <w:szCs w:val="22"/>
-                <w:lang w:val="en-US" w:eastAsia="nl-NL"/>
-              </w:rPr>
-              <w:t>0.090</w:t>
-            </w:r>
-          </w:p>
-        </w:tc>
-        <w:tc>
-          <w:tcPr>
-            <w:tcW w:w="1316" w:type="dxa"/>
-            <w:tcBorders>
-              <w:top w:val="nil"/>
-              <w:left w:val="nil"/>
-              <w:bottom w:val="single" w:sz="4" w:space="0" w:color="auto"/>
-              <w:right w:val="nil"/>
-            </w:tcBorders>
-            <w:noWrap/>
-            <w:vAlign w:val="center"/>
-            <w:hideMark/>
-          </w:tcPr>
-          <w:p>
-            <w:pPr>
-              <w:rPr>
-                <w:rFonts w:ascii="Calibri" w:eastAsia="Times New Roman" w:hAnsi="Calibri" w:cs="Calibri"/>
-                <w:color w:val="000000"/>
-                <w:sz w:val="22"/>
-                <w:szCs w:val="22"/>
-                <w:lang w:val="en-US" w:eastAsia="nl-NL"/>
-              </w:rPr>
-            </w:pPr>
-            <w:r>
-              <w:rPr>
-                <w:rFonts w:ascii="Calibri" w:eastAsia="Times New Roman" w:hAnsi="Calibri" w:cs="Calibri"/>
-                <w:color w:val="000000"/>
-                <w:sz w:val="22"/>
-                <w:szCs w:val="22"/>
-                <w:lang w:val="en-US" w:eastAsia="nl-NL"/>
-              </w:rPr>
-              <w:t>0.826</w:t>
-            </w:r>
-          </w:p>
-        </w:tc>
-        <w:tc>
-          <w:tcPr>
-            <w:tcW w:w="1316" w:type="dxa"/>
-            <w:tcBorders>
-              <w:top w:val="nil"/>
-              <w:left w:val="nil"/>
-              <w:bottom w:val="single" w:sz="4" w:space="0" w:color="auto"/>
-              <w:right w:val="nil"/>
-            </w:tcBorders>
-            <w:noWrap/>
-            <w:vAlign w:val="center"/>
-            <w:hideMark/>
-          </w:tcPr>
-          <w:p>
-            <w:pPr>
-              <w:rPr>
-                <w:rFonts w:ascii="Calibri" w:eastAsia="Times New Roman" w:hAnsi="Calibri" w:cs="Calibri"/>
-                <w:color w:val="000000"/>
-                <w:sz w:val="22"/>
-                <w:szCs w:val="22"/>
-                <w:lang w:val="en-US" w:eastAsia="nl-NL"/>
-              </w:rPr>
-            </w:pPr>
-            <w:r>
-              <w:rPr>
-                <w:rFonts w:ascii="Calibri" w:eastAsia="Times New Roman" w:hAnsi="Calibri" w:cs="Calibri"/>
-                <w:color w:val="000000"/>
-                <w:sz w:val="22"/>
-                <w:szCs w:val="22"/>
-                <w:lang w:val="en-US" w:eastAsia="nl-NL"/>
-              </w:rPr>
-              <w:t>0.102</w:t>
-            </w:r>
-          </w:p>
-        </w:tc>
-        <w:tc>
-          <w:tcPr>
-            <w:tcW w:w="1317" w:type="dxa"/>
-            <w:tcBorders>
-              <w:top w:val="nil"/>
-              <w:left w:val="nil"/>
-              <w:bottom w:val="single" w:sz="4" w:space="0" w:color="auto"/>
-              <w:right w:val="nil"/>
-            </w:tcBorders>
-            <w:noWrap/>
-            <w:vAlign w:val="center"/>
-            <w:hideMark/>
-          </w:tcPr>
-          <w:p>
-            <w:pPr>
-              <w:rPr>
-                <w:rFonts w:ascii="Calibri" w:eastAsia="Times New Roman" w:hAnsi="Calibri" w:cs="Calibri"/>
-                <w:color w:val="000000"/>
-                <w:sz w:val="22"/>
-                <w:szCs w:val="22"/>
-                <w:lang w:val="en-US" w:eastAsia="nl-NL"/>
-              </w:rPr>
-            </w:pPr>
-            <w:r>
-              <w:rPr>
-                <w:rFonts w:ascii="Calibri" w:eastAsia="Times New Roman" w:hAnsi="Calibri" w:cs="Calibri"/>
-                <w:color w:val="000000"/>
-                <w:sz w:val="22"/>
-                <w:szCs w:val="22"/>
-                <w:lang w:val="en-US" w:eastAsia="nl-NL"/>
+                <w:rFonts w:ascii="Calibri" w:hAnsi="Calibri" w:cs="Calibri"/>
+                <w:color w:val="000000"/>
+                <w:sz w:val="22"/>
+                <w:szCs w:val="22"/>
               </w:rPr>
               <w:t>0.210</w:t>
             </w:r>
@@ -3369,7 +3368,6 @@
             </w:tcBorders>
             <w:noWrap/>
             <w:vAlign w:val="center"/>
-            <w:hideMark/>
           </w:tcPr>
           <w:p>
             <w:pPr>
@@ -3383,13 +3381,111 @@
             </w:pPr>
             <w:r>
               <w:rPr>
+                <w:rFonts w:ascii="Calibri" w:hAnsi="Calibri" w:cs="Calibri"/>
+                <w:color w:val="000000"/>
+                <w:sz w:val="22"/>
+                <w:szCs w:val="22"/>
+              </w:rPr>
+              <w:t>0.302</w:t>
+            </w:r>
+          </w:p>
+        </w:tc>
+        <w:tc>
+          <w:tcPr>
+            <w:tcW w:w="1317" w:type="dxa"/>
+            <w:tcBorders>
+              <w:top w:val="single" w:sz="4" w:space="0" w:color="auto"/>
+              <w:left w:val="nil"/>
+              <w:bottom w:val="nil"/>
+              <w:right w:val="nil"/>
+            </w:tcBorders>
+            <w:noWrap/>
+            <w:vAlign w:val="center"/>
+          </w:tcPr>
+          <w:p>
+            <w:pPr>
+              <w:rPr>
                 <w:rFonts w:ascii="Calibri" w:eastAsia="Times New Roman" w:hAnsi="Calibri" w:cs="Calibri"/>
                 <w:color w:val="000000"/>
                 <w:sz w:val="22"/>
                 <w:szCs w:val="22"/>
                 <w:lang w:val="en-US" w:eastAsia="nl-NL"/>
               </w:rPr>
-              <w:t>0.302</w:t>
+            </w:pPr>
+            <w:r>
+              <w:rPr>
+                <w:rFonts w:ascii="Calibri" w:hAnsi="Calibri" w:cs="Calibri"/>
+                <w:color w:val="000000"/>
+                <w:sz w:val="22"/>
+                <w:szCs w:val="22"/>
+              </w:rPr>
+              <w:t>0.091</w:t>
+            </w:r>
+          </w:p>
+        </w:tc>
+        <w:tc>
+          <w:tcPr>
+            <w:tcW w:w="1316" w:type="dxa"/>
+            <w:tcBorders>
+              <w:top w:val="single" w:sz="4" w:space="0" w:color="auto"/>
+              <w:left w:val="nil"/>
+              <w:bottom w:val="nil"/>
+              <w:right w:val="nil"/>
+            </w:tcBorders>
+            <w:noWrap/>
+            <w:vAlign w:val="center"/>
+          </w:tcPr>
+          <w:p>
+            <w:pPr>
+              <w:rPr>
+                <w:rFonts w:ascii="Calibri" w:eastAsia="Times New Roman" w:hAnsi="Calibri" w:cs="Calibri"/>
+                <w:color w:val="000000"/>
+                <w:sz w:val="22"/>
+                <w:szCs w:val="22"/>
+                <w:lang w:val="en-US" w:eastAsia="nl-NL"/>
+              </w:rPr>
+            </w:pPr>
+            <w:r>
+              <w:rPr>
+                <w:rFonts w:ascii="Calibri" w:hAnsi="Calibri" w:cs="Calibri"/>
+                <w:color w:val="000000"/>
+                <w:sz w:val="22"/>
+                <w:szCs w:val="22"/>
+              </w:rPr>
+              <w:t>0.837</w:t>
+            </w:r>
+          </w:p>
+        </w:tc>
+        <w:tc>
+          <w:tcPr>
+            <w:tcW w:w="1316" w:type="dxa"/>
+            <w:tcBorders>
+              <w:top w:val="single" w:sz="4" w:space="0" w:color="auto"/>
+              <w:left w:val="nil"/>
+              <w:bottom w:val="nil"/>
+              <w:right w:val="nil"/>
+            </w:tcBorders>
+            <w:noWrap/>
+            <w:vAlign w:val="center"/>
+          </w:tcPr>
+          <w:p>
+            <w:pPr>
+              <w:rPr>
+                <w:rFonts w:ascii="Calibri" w:eastAsia="Times New Roman" w:hAnsi="Calibri" w:cs="Calibri"/>
+                <w:color w:val="000000"/>
+                <w:sz w:val="22"/>
+                <w:szCs w:val="22"/>
+                <w:lang w:val="en-US" w:eastAsia="nl-NL"/>
+              </w:rPr>
+            </w:pPr>
+            <w:r>
+              <w:rPr>
+                <w:rFonts w:ascii="Calibri" w:hAnsi="Calibri" w:cs="Calibri"/>
+                <w:color w:val="000000"/>
+                <w:sz w:val="22"/>
+                <w:szCs w:val="22"/>
+              </w:rPr>
+              <w:t>0.151</w:t>
             </w:r>
           </w:p>
         </w:tc>
@@ -3404,7 +3500,6 @@
             </w:tcBorders>
             <w:noWrap/>
             <w:vAlign w:val="center"/>
-            <w:hideMark/>
           </w:tcPr>
           <w:p>
             <w:pPr>
@@ -3418,116 +3513,10 @@
             </w:pPr>
             <w:r>
               <w:rPr>
-                <w:rFonts w:ascii="Calibri" w:eastAsia="Times New Roman" w:hAnsi="Calibri" w:cs="Calibri"/>
-                <w:color w:val="000000"/>
-                <w:sz w:val="22"/>
-                <w:szCs w:val="22"/>
-                <w:lang w:val="en-US" w:eastAsia="nl-NL"/>
-              </w:rPr>
-              <w:t>0.091</w:t>
-            </w:r>
-          </w:p>
-        </w:tc>
-        <w:tc>
-          <w:tcPr>
-            <w:tcW w:w="1316" w:type="dxa"/>
-            <w:tcBorders>
-              <w:top w:val="single" w:sz="4" w:space="0" w:color="auto"/>
-              <w:left w:val="nil"/>
-              <w:bottom w:val="nil"/>
-              <w:right w:val="nil"/>
-            </w:tcBorders>
-            <w:noWrap/>
-            <w:vAlign w:val="center"/>
-            <w:hideMark/>
-          </w:tcPr>
-          <w:p>
-            <w:pPr>
-              <w:rPr>
-                <w:rFonts w:ascii="Calibri" w:eastAsia="Times New Roman" w:hAnsi="Calibri" w:cs="Calibri"/>
-                <w:color w:val="000000"/>
-                <w:sz w:val="22"/>
-                <w:szCs w:val="22"/>
-                <w:lang w:val="en-US" w:eastAsia="nl-NL"/>
-              </w:rPr>
-            </w:pPr>
-            <w:r>
-              <w:rPr>
-                <w:rFonts w:ascii="Calibri" w:eastAsia="Times New Roman" w:hAnsi="Calibri" w:cs="Calibri"/>
-                <w:color w:val="000000"/>
-                <w:sz w:val="22"/>
-                <w:szCs w:val="22"/>
-                <w:lang w:val="en-US" w:eastAsia="nl-NL"/>
-              </w:rPr>
-              <w:t>0.837</w:t>
-            </w:r>
-          </w:p>
-        </w:tc>
-        <w:tc>
-          <w:tcPr>
-            <w:tcW w:w="1316" w:type="dxa"/>
-            <w:tcBorders>
-              <w:top w:val="single" w:sz="4" w:space="0" w:color="auto"/>
-              <w:left w:val="nil"/>
-              <w:bottom w:val="nil"/>
-              <w:right w:val="nil"/>
-            </w:tcBorders>
-            <w:noWrap/>
-            <w:vAlign w:val="center"/>
-            <w:hideMark/>
-          </w:tcPr>
-          <w:p>
-            <w:pPr>
-              <w:rPr>
-                <w:rFonts w:ascii="Calibri" w:eastAsia="Times New Roman" w:hAnsi="Calibri" w:cs="Calibri"/>
-                <w:color w:val="000000"/>
-                <w:sz w:val="22"/>
-                <w:szCs w:val="22"/>
-                <w:lang w:val="en-US" w:eastAsia="nl-NL"/>
-              </w:rPr>
-            </w:pPr>
-            <w:r>
-              <w:rPr>
-                <w:rFonts w:ascii="Calibri" w:eastAsia="Times New Roman" w:hAnsi="Calibri" w:cs="Calibri"/>
-                <w:color w:val="000000"/>
-                <w:sz w:val="22"/>
-                <w:szCs w:val="22"/>
-                <w:lang w:val="en-US" w:eastAsia="nl-NL"/>
-              </w:rPr>
-              <w:t>0.151</w:t>
-            </w:r>
-          </w:p>
-        </w:tc>
-        <w:tc>
-          <w:tcPr>
-            <w:tcW w:w="1317" w:type="dxa"/>
-            <w:tcBorders>
-              <w:top w:val="single" w:sz="4" w:space="0" w:color="auto"/>
-              <w:left w:val="nil"/>
-              <w:bottom w:val="nil"/>
-              <w:right w:val="nil"/>
-            </w:tcBorders>
-            <w:noWrap/>
-            <w:vAlign w:val="center"/>
-            <w:hideMark/>
-          </w:tcPr>
-          <w:p>
-            <w:pPr>
-              <w:rPr>
-                <w:rFonts w:ascii="Calibri" w:eastAsia="Times New Roman" w:hAnsi="Calibri" w:cs="Calibri"/>
-                <w:color w:val="000000"/>
-                <w:sz w:val="22"/>
-                <w:szCs w:val="22"/>
-                <w:lang w:val="en-US" w:eastAsia="nl-NL"/>
-              </w:rPr>
-            </w:pPr>
-            <w:r>
-              <w:rPr>
-                <w:rFonts w:ascii="Calibri" w:eastAsia="Times New Roman" w:hAnsi="Calibri" w:cs="Calibri"/>
-                <w:color w:val="000000"/>
-                <w:sz w:val="22"/>
-                <w:szCs w:val="22"/>
-                <w:lang w:val="en-US" w:eastAsia="nl-NL"/>
+                <w:rFonts w:ascii="Calibri" w:hAnsi="Calibri" w:cs="Calibri"/>
+                <w:color w:val="000000"/>
+                <w:sz w:val="22"/>
+                <w:szCs w:val="22"/>
               </w:rPr>
               <w:t>0.278</w:t>
             </w:r>
@@ -3612,13 +3601,96 @@
             </w:pPr>
             <w:r>
               <w:rPr>
+                <w:rFonts w:ascii="Calibri" w:hAnsi="Calibri" w:cs="Calibri"/>
+                <w:color w:val="000000"/>
+                <w:sz w:val="22"/>
+                <w:szCs w:val="22"/>
+              </w:rPr>
+              <w:t>0.313</w:t>
+            </w:r>
+          </w:p>
+        </w:tc>
+        <w:tc>
+          <w:tcPr>
+            <w:tcW w:w="1317" w:type="dxa"/>
+            <w:noWrap/>
+            <w:vAlign w:val="center"/>
+            <w:hideMark/>
+          </w:tcPr>
+          <w:p>
+            <w:pPr>
+              <w:rPr>
                 <w:rFonts w:ascii="Calibri" w:eastAsia="Times New Roman" w:hAnsi="Calibri" w:cs="Calibri"/>
                 <w:color w:val="000000"/>
                 <w:sz w:val="22"/>
                 <w:szCs w:val="22"/>
                 <w:lang w:val="en-US" w:eastAsia="nl-NL"/>
               </w:rPr>
-              <w:t>0.313</w:t>
+            </w:pPr>
+            <w:r>
+              <w:rPr>
+                <w:rFonts w:ascii="Calibri" w:hAnsi="Calibri" w:cs="Calibri"/>
+                <w:color w:val="000000"/>
+                <w:sz w:val="22"/>
+                <w:szCs w:val="22"/>
+              </w:rPr>
+              <w:t>0.098</w:t>
+            </w:r>
+          </w:p>
+        </w:tc>
+        <w:tc>
+          <w:tcPr>
+            <w:tcW w:w="1316" w:type="dxa"/>
+            <w:noWrap/>
+            <w:vAlign w:val="center"/>
+            <w:hideMark/>
+          </w:tcPr>
+          <w:p>
+            <w:pPr>
+              <w:rPr>
+                <w:rFonts w:ascii="Calibri" w:eastAsia="Times New Roman" w:hAnsi="Calibri" w:cs="Calibri"/>
+                <w:color w:val="000000"/>
+                <w:sz w:val="22"/>
+                <w:szCs w:val="22"/>
+                <w:lang w:val="en-US" w:eastAsia="nl-NL"/>
+              </w:rPr>
+            </w:pPr>
+            <w:r>
+              <w:rPr>
+                <w:rFonts w:ascii="Calibri" w:hAnsi="Calibri" w:cs="Calibri"/>
+                <w:color w:val="000000"/>
+                <w:sz w:val="22"/>
+                <w:szCs w:val="22"/>
+              </w:rPr>
+              <w:t>0.825</w:t>
+            </w:r>
+          </w:p>
+        </w:tc>
+        <w:tc>
+          <w:tcPr>
+            <w:tcW w:w="1316" w:type="dxa"/>
+            <w:noWrap/>
+            <w:vAlign w:val="center"/>
+            <w:hideMark/>
+          </w:tcPr>
+          <w:p>
+            <w:pPr>
+              <w:rPr>
+                <w:rFonts w:ascii="Calibri" w:eastAsia="Times New Roman" w:hAnsi="Calibri" w:cs="Calibri"/>
+                <w:color w:val="000000"/>
+                <w:sz w:val="22"/>
+                <w:szCs w:val="22"/>
+                <w:lang w:val="en-US" w:eastAsia="nl-NL"/>
+              </w:rPr>
+            </w:pPr>
+            <w:r>
+              <w:rPr>
+                <w:rFonts w:ascii="Calibri" w:hAnsi="Calibri" w:cs="Calibri"/>
+                <w:color w:val="000000"/>
+                <w:sz w:val="22"/>
+                <w:szCs w:val="22"/>
+              </w:rPr>
+              <w:t>0.183</w:t>
             </w:r>
           </w:p>
         </w:tc>
@@ -3641,98 +3713,10 @@
             </w:pPr>
             <w:r>
               <w:rPr>
-                <w:rFonts w:ascii="Calibri" w:eastAsia="Times New Roman" w:hAnsi="Calibri" w:cs="Calibri"/>
-                <w:color w:val="000000"/>
-                <w:sz w:val="22"/>
-                <w:szCs w:val="22"/>
-                <w:lang w:val="en-US" w:eastAsia="nl-NL"/>
-              </w:rPr>
-              <w:t>0.098</w:t>
-            </w:r>
-          </w:p>
-        </w:tc>
-        <w:tc>
-          <w:tcPr>
-            <w:tcW w:w="1316" w:type="dxa"/>
-            <w:noWrap/>
-            <w:vAlign w:val="center"/>
-            <w:hideMark/>
-          </w:tcPr>
-          <w:p>
-            <w:pPr>
-              <w:rPr>
-                <w:rFonts w:ascii="Calibri" w:eastAsia="Times New Roman" w:hAnsi="Calibri" w:cs="Calibri"/>
-                <w:color w:val="000000"/>
-                <w:sz w:val="22"/>
-                <w:szCs w:val="22"/>
-                <w:lang w:val="en-US" w:eastAsia="nl-NL"/>
-              </w:rPr>
-            </w:pPr>
-            <w:r>
-              <w:rPr>
-                <w:rFonts w:ascii="Calibri" w:eastAsia="Times New Roman" w:hAnsi="Calibri" w:cs="Calibri"/>
-                <w:color w:val="000000"/>
-                <w:sz w:val="22"/>
-                <w:szCs w:val="22"/>
-                <w:lang w:val="en-US" w:eastAsia="nl-NL"/>
-              </w:rPr>
-              <w:t>0.825</w:t>
-            </w:r>
-          </w:p>
-        </w:tc>
-        <w:tc>
-          <w:tcPr>
-            <w:tcW w:w="1316" w:type="dxa"/>
-            <w:noWrap/>
-            <w:vAlign w:val="center"/>
-            <w:hideMark/>
-          </w:tcPr>
-          <w:p>
-            <w:pPr>
-              <w:rPr>
-                <w:rFonts w:ascii="Calibri" w:eastAsia="Times New Roman" w:hAnsi="Calibri" w:cs="Calibri"/>
-                <w:color w:val="000000"/>
-                <w:sz w:val="22"/>
-                <w:szCs w:val="22"/>
-                <w:lang w:val="en-US" w:eastAsia="nl-NL"/>
-              </w:rPr>
-            </w:pPr>
-            <w:r>
-              <w:rPr>
-                <w:rFonts w:ascii="Calibri" w:eastAsia="Times New Roman" w:hAnsi="Calibri" w:cs="Calibri"/>
-                <w:color w:val="000000"/>
-                <w:sz w:val="22"/>
-                <w:szCs w:val="22"/>
-                <w:lang w:val="en-US" w:eastAsia="nl-NL"/>
-              </w:rPr>
-              <w:t>0.183</w:t>
-            </w:r>
-          </w:p>
-        </w:tc>
-        <w:tc>
-          <w:tcPr>
-            <w:tcW w:w="1317" w:type="dxa"/>
-            <w:noWrap/>
-            <w:vAlign w:val="center"/>
-            <w:hideMark/>
-          </w:tcPr>
-          <w:p>
-            <w:pPr>
-              <w:rPr>
-                <w:rFonts w:ascii="Calibri" w:eastAsia="Times New Roman" w:hAnsi="Calibri" w:cs="Calibri"/>
-                <w:color w:val="000000"/>
-                <w:sz w:val="22"/>
-                <w:szCs w:val="22"/>
-                <w:lang w:val="en-US" w:eastAsia="nl-NL"/>
-              </w:rPr>
-            </w:pPr>
-            <w:r>
-              <w:rPr>
-                <w:rFonts w:ascii="Calibri" w:eastAsia="Times New Roman" w:hAnsi="Calibri" w:cs="Calibri"/>
-                <w:color w:val="000000"/>
-                <w:sz w:val="22"/>
-                <w:szCs w:val="22"/>
-                <w:lang w:val="en-US" w:eastAsia="nl-NL"/>
+                <w:rFonts w:ascii="Calibri" w:hAnsi="Calibri" w:cs="Calibri"/>
+                <w:color w:val="000000"/>
+                <w:sz w:val="22"/>
+                <w:szCs w:val="22"/>
               </w:rPr>
               <w:t>0.254</w:t>
             </w:r>
@@ -3817,13 +3801,96 @@
             </w:pPr>
             <w:r>
               <w:rPr>
+                <w:rFonts w:ascii="Calibri" w:hAnsi="Calibri" w:cs="Calibri"/>
+                <w:color w:val="000000"/>
+                <w:sz w:val="22"/>
+                <w:szCs w:val="22"/>
+              </w:rPr>
+              <w:t>0.309</w:t>
+            </w:r>
+          </w:p>
+        </w:tc>
+        <w:tc>
+          <w:tcPr>
+            <w:tcW w:w="1317" w:type="dxa"/>
+            <w:noWrap/>
+            <w:vAlign w:val="center"/>
+            <w:hideMark/>
+          </w:tcPr>
+          <w:p>
+            <w:pPr>
+              <w:rPr>
                 <w:rFonts w:ascii="Calibri" w:eastAsia="Times New Roman" w:hAnsi="Calibri" w:cs="Calibri"/>
                 <w:color w:val="000000"/>
                 <w:sz w:val="22"/>
                 <w:szCs w:val="22"/>
                 <w:lang w:val="en-US" w:eastAsia="nl-NL"/>
               </w:rPr>
-              <w:t>0.309</w:t>
+            </w:pPr>
+            <w:r>
+              <w:rPr>
+                <w:rFonts w:ascii="Calibri" w:hAnsi="Calibri" w:cs="Calibri"/>
+                <w:color w:val="000000"/>
+                <w:sz w:val="22"/>
+                <w:szCs w:val="22"/>
+              </w:rPr>
+              <w:t>0.095</w:t>
+            </w:r>
+          </w:p>
+        </w:tc>
+        <w:tc>
+          <w:tcPr>
+            <w:tcW w:w="1316" w:type="dxa"/>
+            <w:noWrap/>
+            <w:vAlign w:val="center"/>
+            <w:hideMark/>
+          </w:tcPr>
+          <w:p>
+            <w:pPr>
+              <w:rPr>
+                <w:rFonts w:ascii="Calibri" w:eastAsia="Times New Roman" w:hAnsi="Calibri" w:cs="Calibri"/>
+                <w:color w:val="000000"/>
+                <w:sz w:val="22"/>
+                <w:szCs w:val="22"/>
+                <w:lang w:val="en-US" w:eastAsia="nl-NL"/>
+              </w:rPr>
+            </w:pPr>
+            <w:r>
+              <w:rPr>
+                <w:rFonts w:ascii="Calibri" w:hAnsi="Calibri" w:cs="Calibri"/>
+                <w:color w:val="000000"/>
+                <w:sz w:val="22"/>
+                <w:szCs w:val="22"/>
+              </w:rPr>
+              <w:t>0.830</w:t>
+            </w:r>
+          </w:p>
+        </w:tc>
+        <w:tc>
+          <w:tcPr>
+            <w:tcW w:w="1316" w:type="dxa"/>
+            <w:noWrap/>
+            <w:vAlign w:val="center"/>
+            <w:hideMark/>
+          </w:tcPr>
+          <w:p>
+            <w:pPr>
+              <w:rPr>
+                <w:rFonts w:ascii="Calibri" w:eastAsia="Times New Roman" w:hAnsi="Calibri" w:cs="Calibri"/>
+                <w:color w:val="000000"/>
+                <w:sz w:val="22"/>
+                <w:szCs w:val="22"/>
+                <w:lang w:val="en-US" w:eastAsia="nl-NL"/>
+              </w:rPr>
+            </w:pPr>
+            <w:r>
+              <w:rPr>
+                <w:rFonts w:ascii="Calibri" w:hAnsi="Calibri" w:cs="Calibri"/>
+                <w:color w:val="000000"/>
+                <w:sz w:val="22"/>
+                <w:szCs w:val="22"/>
+              </w:rPr>
+              <w:t>0.184</w:t>
             </w:r>
           </w:p>
         </w:tc>
@@ -3846,98 +3913,10 @@
             </w:pPr>
             <w:r>
               <w:rPr>
-                <w:rFonts w:ascii="Calibri" w:eastAsia="Times New Roman" w:hAnsi="Calibri" w:cs="Calibri"/>
-                <w:color w:val="000000"/>
-                <w:sz w:val="22"/>
-                <w:szCs w:val="22"/>
-                <w:lang w:val="en-US" w:eastAsia="nl-NL"/>
-              </w:rPr>
-              <w:t>0.095</w:t>
-            </w:r>
-          </w:p>
-        </w:tc>
-        <w:tc>
-          <w:tcPr>
-            <w:tcW w:w="1316" w:type="dxa"/>
-            <w:noWrap/>
-            <w:vAlign w:val="center"/>
-            <w:hideMark/>
-          </w:tcPr>
-          <w:p>
-            <w:pPr>
-              <w:rPr>
-                <w:rFonts w:ascii="Calibri" w:eastAsia="Times New Roman" w:hAnsi="Calibri" w:cs="Calibri"/>
-                <w:color w:val="000000"/>
-                <w:sz w:val="22"/>
-                <w:szCs w:val="22"/>
-                <w:lang w:val="en-US" w:eastAsia="nl-NL"/>
-              </w:rPr>
-            </w:pPr>
-            <w:r>
-              <w:rPr>
-                <w:rFonts w:ascii="Calibri" w:eastAsia="Times New Roman" w:hAnsi="Calibri" w:cs="Calibri"/>
-                <w:color w:val="000000"/>
-                <w:sz w:val="22"/>
-                <w:szCs w:val="22"/>
-                <w:lang w:val="en-US" w:eastAsia="nl-NL"/>
-              </w:rPr>
-              <w:t>0.830</w:t>
-            </w:r>
-          </w:p>
-        </w:tc>
-        <w:tc>
-          <w:tcPr>
-            <w:tcW w:w="1316" w:type="dxa"/>
-            <w:noWrap/>
-            <w:vAlign w:val="center"/>
-            <w:hideMark/>
-          </w:tcPr>
-          <w:p>
-            <w:pPr>
-              <w:rPr>
-                <w:rFonts w:ascii="Calibri" w:eastAsia="Times New Roman" w:hAnsi="Calibri" w:cs="Calibri"/>
-                <w:color w:val="000000"/>
-                <w:sz w:val="22"/>
-                <w:szCs w:val="22"/>
-                <w:lang w:val="en-US" w:eastAsia="nl-NL"/>
-              </w:rPr>
-            </w:pPr>
-            <w:r>
-              <w:rPr>
-                <w:rFonts w:ascii="Calibri" w:eastAsia="Times New Roman" w:hAnsi="Calibri" w:cs="Calibri"/>
-                <w:color w:val="000000"/>
-                <w:sz w:val="22"/>
-                <w:szCs w:val="22"/>
-                <w:lang w:val="en-US" w:eastAsia="nl-NL"/>
-              </w:rPr>
-              <w:t>0.184</w:t>
-            </w:r>
-          </w:p>
-        </w:tc>
-        <w:tc>
-          <w:tcPr>
-            <w:tcW w:w="1317" w:type="dxa"/>
-            <w:noWrap/>
-            <w:vAlign w:val="center"/>
-            <w:hideMark/>
-          </w:tcPr>
-          <w:p>
-            <w:pPr>
-              <w:rPr>
-                <w:rFonts w:ascii="Calibri" w:eastAsia="Times New Roman" w:hAnsi="Calibri" w:cs="Calibri"/>
-                <w:color w:val="000000"/>
-                <w:sz w:val="22"/>
-                <w:szCs w:val="22"/>
-                <w:lang w:val="en-US" w:eastAsia="nl-NL"/>
-              </w:rPr>
-            </w:pPr>
-            <w:r>
-              <w:rPr>
-                <w:rFonts w:ascii="Calibri" w:eastAsia="Times New Roman" w:hAnsi="Calibri" w:cs="Calibri"/>
-                <w:color w:val="000000"/>
-                <w:sz w:val="22"/>
-                <w:szCs w:val="22"/>
-                <w:lang w:val="en-US" w:eastAsia="nl-NL"/>
+                <w:rFonts w:ascii="Calibri" w:hAnsi="Calibri" w:cs="Calibri"/>
+                <w:color w:val="000000"/>
+                <w:sz w:val="22"/>
+                <w:szCs w:val="22"/>
               </w:rPr>
               <w:t>0.255</w:t>
             </w:r>
@@ -4022,13 +4001,96 @@
             </w:pPr>
             <w:r>
               <w:rPr>
+                <w:rFonts w:ascii="Calibri" w:hAnsi="Calibri" w:cs="Calibri"/>
+                <w:color w:val="000000"/>
+                <w:sz w:val="22"/>
+                <w:szCs w:val="22"/>
+              </w:rPr>
+              <w:t>0.286</w:t>
+            </w:r>
+          </w:p>
+        </w:tc>
+        <w:tc>
+          <w:tcPr>
+            <w:tcW w:w="1317" w:type="dxa"/>
+            <w:noWrap/>
+            <w:vAlign w:val="center"/>
+            <w:hideMark/>
+          </w:tcPr>
+          <w:p>
+            <w:pPr>
+              <w:rPr>
                 <w:rFonts w:ascii="Calibri" w:eastAsia="Times New Roman" w:hAnsi="Calibri" w:cs="Calibri"/>
                 <w:color w:val="000000"/>
                 <w:sz w:val="22"/>
                 <w:szCs w:val="22"/>
                 <w:lang w:val="en-US" w:eastAsia="nl-NL"/>
               </w:rPr>
-              <w:t>0.286</w:t>
+            </w:pPr>
+            <w:r>
+              <w:rPr>
+                <w:rFonts w:ascii="Calibri" w:hAnsi="Calibri" w:cs="Calibri"/>
+                <w:color w:val="000000"/>
+                <w:sz w:val="22"/>
+                <w:szCs w:val="22"/>
+              </w:rPr>
+              <w:t>0.082</w:t>
+            </w:r>
+          </w:p>
+        </w:tc>
+        <w:tc>
+          <w:tcPr>
+            <w:tcW w:w="1316" w:type="dxa"/>
+            <w:noWrap/>
+            <w:vAlign w:val="center"/>
+            <w:hideMark/>
+          </w:tcPr>
+          <w:p>
+            <w:pPr>
+              <w:rPr>
+                <w:rFonts w:ascii="Calibri" w:eastAsia="Times New Roman" w:hAnsi="Calibri" w:cs="Calibri"/>
+                <w:color w:val="000000"/>
+                <w:sz w:val="22"/>
+                <w:szCs w:val="22"/>
+                <w:lang w:val="en-US" w:eastAsia="nl-NL"/>
+              </w:rPr>
+            </w:pPr>
+            <w:r>
+              <w:rPr>
+                <w:rFonts w:ascii="Calibri" w:hAnsi="Calibri" w:cs="Calibri"/>
+                <w:color w:val="000000"/>
+                <w:sz w:val="22"/>
+                <w:szCs w:val="22"/>
+              </w:rPr>
+              <w:t>0.862</w:t>
+            </w:r>
+          </w:p>
+        </w:tc>
+        <w:tc>
+          <w:tcPr>
+            <w:tcW w:w="1316" w:type="dxa"/>
+            <w:noWrap/>
+            <w:vAlign w:val="center"/>
+            <w:hideMark/>
+          </w:tcPr>
+          <w:p>
+            <w:pPr>
+              <w:rPr>
+                <w:rFonts w:ascii="Calibri" w:eastAsia="Times New Roman" w:hAnsi="Calibri" w:cs="Calibri"/>
+                <w:color w:val="000000"/>
+                <w:sz w:val="22"/>
+                <w:szCs w:val="22"/>
+                <w:lang w:val="en-US" w:eastAsia="nl-NL"/>
+              </w:rPr>
+            </w:pPr>
+            <w:r>
+              <w:rPr>
+                <w:rFonts w:ascii="Calibri" w:hAnsi="Calibri" w:cs="Calibri"/>
+                <w:color w:val="000000"/>
+                <w:sz w:val="22"/>
+                <w:szCs w:val="22"/>
+              </w:rPr>
+              <w:t>0.096</w:t>
             </w:r>
           </w:p>
         </w:tc>
@@ -4051,98 +4113,10 @@
             </w:pPr>
             <w:r>
               <w:rPr>
-                <w:rFonts w:ascii="Calibri" w:eastAsia="Times New Roman" w:hAnsi="Calibri" w:cs="Calibri"/>
-                <w:color w:val="000000"/>
-                <w:sz w:val="22"/>
-                <w:szCs w:val="22"/>
-                <w:lang w:val="en-US" w:eastAsia="nl-NL"/>
-              </w:rPr>
-              <w:t>0.082</w:t>
-            </w:r>
-          </w:p>
-        </w:tc>
-        <w:tc>
-          <w:tcPr>
-            <w:tcW w:w="1316" w:type="dxa"/>
-            <w:noWrap/>
-            <w:vAlign w:val="center"/>
-            <w:hideMark/>
-          </w:tcPr>
-          <w:p>
-            <w:pPr>
-              <w:rPr>
-                <w:rFonts w:ascii="Calibri" w:eastAsia="Times New Roman" w:hAnsi="Calibri" w:cs="Calibri"/>
-                <w:color w:val="000000"/>
-                <w:sz w:val="22"/>
-                <w:szCs w:val="22"/>
-                <w:lang w:val="en-US" w:eastAsia="nl-NL"/>
-              </w:rPr>
-            </w:pPr>
-            <w:r>
-              <w:rPr>
-                <w:rFonts w:ascii="Calibri" w:eastAsia="Times New Roman" w:hAnsi="Calibri" w:cs="Calibri"/>
-                <w:color w:val="000000"/>
-                <w:sz w:val="22"/>
-                <w:szCs w:val="22"/>
-                <w:lang w:val="en-US" w:eastAsia="nl-NL"/>
-              </w:rPr>
-              <w:t>0.862</w:t>
-            </w:r>
-          </w:p>
-        </w:tc>
-        <w:tc>
-          <w:tcPr>
-            <w:tcW w:w="1316" w:type="dxa"/>
-            <w:noWrap/>
-            <w:vAlign w:val="center"/>
-            <w:hideMark/>
-          </w:tcPr>
-          <w:p>
-            <w:pPr>
-              <w:rPr>
-                <w:rFonts w:ascii="Calibri" w:eastAsia="Times New Roman" w:hAnsi="Calibri" w:cs="Calibri"/>
-                <w:color w:val="000000"/>
-                <w:sz w:val="22"/>
-                <w:szCs w:val="22"/>
-                <w:lang w:val="en-US" w:eastAsia="nl-NL"/>
-              </w:rPr>
-            </w:pPr>
-            <w:r>
-              <w:rPr>
-                <w:rFonts w:ascii="Calibri" w:eastAsia="Times New Roman" w:hAnsi="Calibri" w:cs="Calibri"/>
-                <w:color w:val="000000"/>
-                <w:sz w:val="22"/>
-                <w:szCs w:val="22"/>
-                <w:lang w:val="en-US" w:eastAsia="nl-NL"/>
-              </w:rPr>
-              <w:t>0.096</w:t>
-            </w:r>
-          </w:p>
-        </w:tc>
-        <w:tc>
-          <w:tcPr>
-            <w:tcW w:w="1317" w:type="dxa"/>
-            <w:noWrap/>
-            <w:vAlign w:val="center"/>
-            <w:hideMark/>
-          </w:tcPr>
-          <w:p>
-            <w:pPr>
-              <w:rPr>
-                <w:rFonts w:ascii="Calibri" w:eastAsia="Times New Roman" w:hAnsi="Calibri" w:cs="Calibri"/>
-                <w:color w:val="000000"/>
-                <w:sz w:val="22"/>
-                <w:szCs w:val="22"/>
-                <w:lang w:val="en-US" w:eastAsia="nl-NL"/>
-              </w:rPr>
-            </w:pPr>
-            <w:r>
-              <w:rPr>
-                <w:rFonts w:ascii="Calibri" w:eastAsia="Times New Roman" w:hAnsi="Calibri" w:cs="Calibri"/>
-                <w:color w:val="000000"/>
-                <w:sz w:val="22"/>
-                <w:szCs w:val="22"/>
-                <w:lang w:val="en-US" w:eastAsia="nl-NL"/>
+                <w:rFonts w:ascii="Calibri" w:hAnsi="Calibri" w:cs="Calibri"/>
+                <w:color w:val="000000"/>
+                <w:sz w:val="22"/>
+                <w:szCs w:val="22"/>
               </w:rPr>
               <w:t>0.290</w:t>
             </w:r>
@@ -4239,13 +4213,114 @@
             </w:pPr>
             <w:r>
               <w:rPr>
+                <w:rFonts w:ascii="Calibri" w:hAnsi="Calibri" w:cs="Calibri"/>
+                <w:color w:val="000000"/>
+                <w:sz w:val="22"/>
+                <w:szCs w:val="22"/>
+              </w:rPr>
+              <w:t>0.287</w:t>
+            </w:r>
+          </w:p>
+        </w:tc>
+        <w:tc>
+          <w:tcPr>
+            <w:tcW w:w="1317" w:type="dxa"/>
+            <w:tcBorders>
+              <w:top w:val="nil"/>
+              <w:left w:val="nil"/>
+              <w:bottom w:val="single" w:sz="4" w:space="0" w:color="auto"/>
+              <w:right w:val="nil"/>
+            </w:tcBorders>
+            <w:noWrap/>
+            <w:vAlign w:val="center"/>
+            <w:hideMark/>
+          </w:tcPr>
+          <w:p>
+            <w:pPr>
+              <w:rPr>
                 <w:rFonts w:ascii="Calibri" w:eastAsia="Times New Roman" w:hAnsi="Calibri" w:cs="Calibri"/>
                 <w:color w:val="000000"/>
                 <w:sz w:val="22"/>
                 <w:szCs w:val="22"/>
                 <w:lang w:val="en-US" w:eastAsia="nl-NL"/>
               </w:rPr>
-              <w:t>0.287</w:t>
+            </w:pPr>
+            <w:r>
+              <w:rPr>
+                <w:rFonts w:ascii="Calibri" w:hAnsi="Calibri" w:cs="Calibri"/>
+                <w:color w:val="000000"/>
+                <w:sz w:val="22"/>
+                <w:szCs w:val="22"/>
+              </w:rPr>
+              <w:t>0.082</w:t>
+            </w:r>
+          </w:p>
+        </w:tc>
+        <w:tc>
+          <w:tcPr>
+            <w:tcW w:w="1316" w:type="dxa"/>
+            <w:tcBorders>
+              <w:top w:val="nil"/>
+              <w:left w:val="nil"/>
+              <w:bottom w:val="single" w:sz="4" w:space="0" w:color="auto"/>
+              <w:right w:val="nil"/>
+            </w:tcBorders>
+            <w:noWrap/>
+            <w:vAlign w:val="center"/>
+            <w:hideMark/>
+          </w:tcPr>
+          <w:p>
+            <w:pPr>
+              <w:rPr>
+                <w:rFonts w:ascii="Calibri" w:eastAsia="Times New Roman" w:hAnsi="Calibri" w:cs="Calibri"/>
+                <w:color w:val="000000"/>
+                <w:sz w:val="22"/>
+                <w:szCs w:val="22"/>
+                <w:lang w:val="en-US" w:eastAsia="nl-NL"/>
+              </w:rPr>
+            </w:pPr>
+            <w:r>
+              <w:rPr>
+                <w:rFonts w:ascii="Calibri" w:hAnsi="Calibri" w:cs="Calibri"/>
+                <w:color w:val="000000"/>
+                <w:sz w:val="22"/>
+                <w:szCs w:val="22"/>
+              </w:rPr>
+              <w:t>0.865</w:t>
+            </w:r>
+          </w:p>
+        </w:tc>
+        <w:tc>
+          <w:tcPr>
+            <w:tcW w:w="1316" w:type="dxa"/>
+            <w:tcBorders>
+              <w:top w:val="nil"/>
+              <w:left w:val="nil"/>
+              <w:bottom w:val="single" w:sz="4" w:space="0" w:color="auto"/>
+              <w:right w:val="nil"/>
+            </w:tcBorders>
+            <w:noWrap/>
+            <w:vAlign w:val="center"/>
+            <w:hideMark/>
+          </w:tcPr>
+          <w:p>
+            <w:pPr>
+              <w:rPr>
+                <w:rFonts w:ascii="Calibri" w:eastAsia="Times New Roman" w:hAnsi="Calibri" w:cs="Calibri"/>
+                <w:color w:val="000000"/>
+                <w:sz w:val="22"/>
+                <w:szCs w:val="22"/>
+                <w:lang w:val="en-US" w:eastAsia="nl-NL"/>
+              </w:rPr>
+            </w:pPr>
+            <w:r>
+              <w:rPr>
+                <w:rFonts w:ascii="Calibri" w:hAnsi="Calibri" w:cs="Calibri"/>
+                <w:color w:val="000000"/>
+                <w:sz w:val="22"/>
+                <w:szCs w:val="22"/>
+              </w:rPr>
+              <w:t>0.093</w:t>
             </w:r>
           </w:p>
         </w:tc>
@@ -4274,116 +4349,10 @@
             </w:pPr>
             <w:r>
               <w:rPr>
-                <w:rFonts w:ascii="Calibri" w:eastAsia="Times New Roman" w:hAnsi="Calibri" w:cs="Calibri"/>
-                <w:color w:val="000000"/>
-                <w:sz w:val="22"/>
-                <w:szCs w:val="22"/>
-                <w:lang w:val="en-US" w:eastAsia="nl-NL"/>
-              </w:rPr>
-              <w:t>0.082</w:t>
-            </w:r>
-          </w:p>
-        </w:tc>
-        <w:tc>
-          <w:tcPr>
-            <w:tcW w:w="1316" w:type="dxa"/>
-            <w:tcBorders>
-              <w:top w:val="nil"/>
-              <w:left w:val="nil"/>
-              <w:bottom w:val="single" w:sz="4" w:space="0" w:color="auto"/>
-              <w:right w:val="nil"/>
-            </w:tcBorders>
-            <w:noWrap/>
-            <w:vAlign w:val="center"/>
-            <w:hideMark/>
-          </w:tcPr>
-          <w:p>
-            <w:pPr>
-              <w:rPr>
-                <w:rFonts w:ascii="Calibri" w:eastAsia="Times New Roman" w:hAnsi="Calibri" w:cs="Calibri"/>
-                <w:color w:val="000000"/>
-                <w:sz w:val="22"/>
-                <w:szCs w:val="22"/>
-                <w:lang w:val="en-US" w:eastAsia="nl-NL"/>
-              </w:rPr>
-            </w:pPr>
-            <w:r>
-              <w:rPr>
-                <w:rFonts w:ascii="Calibri" w:eastAsia="Times New Roman" w:hAnsi="Calibri" w:cs="Calibri"/>
-                <w:color w:val="000000"/>
-                <w:sz w:val="22"/>
-                <w:szCs w:val="22"/>
-                <w:lang w:val="en-US" w:eastAsia="nl-NL"/>
-              </w:rPr>
-              <w:t>0.865</w:t>
-            </w:r>
-          </w:p>
-        </w:tc>
-        <w:tc>
-          <w:tcPr>
-            <w:tcW w:w="1316" w:type="dxa"/>
-            <w:tcBorders>
-              <w:top w:val="nil"/>
-              <w:left w:val="nil"/>
-              <w:bottom w:val="single" w:sz="4" w:space="0" w:color="auto"/>
-              <w:right w:val="nil"/>
-            </w:tcBorders>
-            <w:noWrap/>
-            <w:vAlign w:val="center"/>
-            <w:hideMark/>
-          </w:tcPr>
-          <w:p>
-            <w:pPr>
-              <w:rPr>
-                <w:rFonts w:ascii="Calibri" w:eastAsia="Times New Roman" w:hAnsi="Calibri" w:cs="Calibri"/>
-                <w:color w:val="000000"/>
-                <w:sz w:val="22"/>
-                <w:szCs w:val="22"/>
-                <w:lang w:val="en-US" w:eastAsia="nl-NL"/>
-              </w:rPr>
-            </w:pPr>
-            <w:r>
-              <w:rPr>
-                <w:rFonts w:ascii="Calibri" w:eastAsia="Times New Roman" w:hAnsi="Calibri" w:cs="Calibri"/>
-                <w:color w:val="000000"/>
-                <w:sz w:val="22"/>
-                <w:szCs w:val="22"/>
-                <w:lang w:val="en-US" w:eastAsia="nl-NL"/>
-              </w:rPr>
-              <w:t>0.093</w:t>
-            </w:r>
-          </w:p>
-        </w:tc>
-        <w:tc>
-          <w:tcPr>
-            <w:tcW w:w="1317" w:type="dxa"/>
-            <w:tcBorders>
-              <w:top w:val="nil"/>
-              <w:left w:val="nil"/>
-              <w:bottom w:val="single" w:sz="4" w:space="0" w:color="auto"/>
-              <w:right w:val="nil"/>
-            </w:tcBorders>
-            <w:noWrap/>
-            <w:vAlign w:val="center"/>
-            <w:hideMark/>
-          </w:tcPr>
-          <w:p>
-            <w:pPr>
-              <w:rPr>
-                <w:rFonts w:ascii="Calibri" w:eastAsia="Times New Roman" w:hAnsi="Calibri" w:cs="Calibri"/>
-                <w:color w:val="000000"/>
-                <w:sz w:val="22"/>
-                <w:szCs w:val="22"/>
-                <w:lang w:val="en-US" w:eastAsia="nl-NL"/>
-              </w:rPr>
-            </w:pPr>
-            <w:r>
-              <w:rPr>
-                <w:rFonts w:ascii="Calibri" w:eastAsia="Times New Roman" w:hAnsi="Calibri" w:cs="Calibri"/>
-                <w:color w:val="000000"/>
-                <w:sz w:val="22"/>
-                <w:szCs w:val="22"/>
-                <w:lang w:val="en-US" w:eastAsia="nl-NL"/>
+                <w:rFonts w:ascii="Calibri" w:hAnsi="Calibri" w:cs="Calibri"/>
+                <w:color w:val="000000"/>
+                <w:sz w:val="22"/>
+                <w:szCs w:val="22"/>
               </w:rPr>
               <w:t>0.270</w:t>
             </w:r>
@@ -4404,12 +4373,14 @@
           <w:rFonts w:ascii="Calibri" w:hAnsi="Calibri" w:cs="Calibri"/>
           <w:sz w:val="22"/>
           <w:szCs w:val="22"/>
+          <w:lang/>
         </w:rPr>
         <w:br/>
       </w:r>
       <w:r>
         <w:rPr>
           <w:rFonts w:ascii="Calibri" w:hAnsi="Calibri" w:cs="Calibri"/>
+          <w:lang/>
         </w:rPr>
         <w:t>Legend – RMSE: root mean squared error;</w:t>
       </w:r>
@@ -4418,23 +4389,7 @@
           <w:rFonts w:ascii="Calibri" w:hAnsi="Calibri" w:cs="Calibri"/>
           <w:lang w:eastAsia="en-GB"/>
         </w:rPr>
-        <w:t xml:space="preserve"> C-index: concordance-index; CITL: calibration-in-the-large; FLR: flexible logistic regression; RF: random forest; JMI-CM: conditional mean imputation; JMI-SD: single draw imputation; JMI-MD: multiple draw imputation; PS: pattern </w:t>
-      </w:r>
-      <w:proofErr w:type="spellStart"/>
-      <w:r>
-        <w:rPr>
-          <w:rFonts w:ascii="Calibri" w:hAnsi="Calibri" w:cs="Calibri"/>
-          <w:lang w:eastAsia="en-GB"/>
-        </w:rPr>
-        <w:t>submodels</w:t>
-      </w:r>
-      <w:proofErr w:type="spellEnd"/>
-      <w:r>
-        <w:rPr>
-          <w:rFonts w:ascii="Calibri" w:hAnsi="Calibri" w:cs="Calibri"/>
-          <w:lang w:eastAsia="en-GB"/>
-        </w:rPr>
-        <w:t>; SS: surrogate splits.</w:t>
+        <w:t xml:space="preserve"> C-index: concordance-index; CITL: calibration-in-the-large; FLR: flexible logistic regression; RF: random forest; JMI-CM: conditional mean imputation; JMI-SD: single draw imputation; JMI-MD: multiple draw imputation; PS: pattern submodels; SS: surrogate splits.</w:t>
       </w:r>
     </w:p>
     <w:p>
@@ -4706,7 +4661,7 @@
         <w:rFonts w:asciiTheme="minorHAnsi" w:eastAsiaTheme="minorHAnsi" w:hAnsiTheme="minorHAnsi" w:cstheme="minorBidi"/>
         <w:sz w:val="24"/>
         <w:szCs w:val="24"/>
-        <w:lang w:val="en-NL" w:eastAsia="en-US" w:bidi="ar-SA"/>
+        <w:lang w:eastAsia="en-US" w:bidi="ar-SA"/>
       </w:rPr>
     </w:rPrDefault>
     <w:pPrDefault/>

</xml_diff>

<commit_message>
add md pattern plot
</commit_message>
<xml_diff>
--- a/CaseStudy/Case Study Tekst.docx
+++ b/CaseStudy/Case Study Tekst.docx
@@ -1913,52 +1913,40 @@
         <w:rPr>
           <w:sz w:val="22"/>
           <w:szCs w:val="22"/>
-          <w:lang w:val="nl-NL"/>
+          <w:lang w:val="en-US"/>
         </w:rPr>
       </w:pPr>
       <w:r>
         <w:rPr>
           <w:sz w:val="22"/>
           <w:szCs w:val="22"/>
-          <w:lang w:val="nl-NL"/>
-        </w:rPr>
-        <w:t xml:space="preserve">115 </w:t>
+          <w:lang w:val="en-US"/>
+        </w:rPr>
+        <w:t>115 patterns total</w:t>
       </w:r>
-      <w:proofErr w:type="spellStart"/>
       <w:r>
         <w:rPr>
           <w:sz w:val="22"/>
           <w:szCs w:val="22"/>
-          <w:lang w:val="nl-NL"/>
-        </w:rPr>
-        <w:t>patterns</w:t>
+          <w:lang w:val="en-US"/>
+        </w:rPr>
+        <w:t>, 20 most frequent s</w:t>
       </w:r>
-      <w:proofErr w:type="spellEnd"/>
       <w:r>
         <w:rPr>
           <w:sz w:val="22"/>
           <w:szCs w:val="22"/>
-          <w:lang w:val="nl-NL"/>
-        </w:rPr>
-        <w:t xml:space="preserve"> </w:t>
+          <w:lang w:val="en-US"/>
+        </w:rPr>
+        <w:t xml:space="preserve">elected, then 17 left after feasibility check </w:t>
       </w:r>
-      <w:proofErr w:type="spellStart"/>
-      <w:r>
-        <w:rPr>
-          <w:sz w:val="22"/>
-          <w:szCs w:val="22"/>
-          <w:lang w:val="nl-NL"/>
-        </w:rPr>
-        <w:t>total</w:t>
-      </w:r>
-      <w:proofErr w:type="spellEnd"/>
     </w:p>
     <w:p>
       <w:pPr>
         <w:rPr>
           <w:sz w:val="22"/>
           <w:szCs w:val="22"/>
-          <w:lang w:val="nl-NL"/>
+          <w:lang w:val="en-US"/>
         </w:rPr>
       </w:pPr>
     </w:p>
@@ -1967,6 +1955,75 @@
         <w:rPr>
           <w:sz w:val="22"/>
           <w:szCs w:val="22"/>
+          <w:lang w:val="en-US"/>
+        </w:rPr>
+      </w:pPr>
+      <w:r>
+        <w:rPr>
+          <w:noProof/>
+          <w:sz w:val="22"/>
+          <w:szCs w:val="22"/>
+          <w:lang w:val="en-US"/>
+        </w:rPr>
+        <w:lastRenderedPageBreak/>
+        <w:drawing>
+          <wp:inline distT="0" distB="0" distL="0" distR="0" wp14:anchorId="209D9281" wp14:editId="0DF76984">
+            <wp:extent cx="4562475" cy="7267575"/>
+            <wp:effectExtent l="0" t="0" r="9525" b="9525"/>
+            <wp:docPr id="1" name="Graphic 1"/>
+            <wp:cNvGraphicFramePr>
+              <a:graphicFrameLocks xmlns:a="http://schemas.openxmlformats.org/drawingml/2006/main" noChangeAspect="1"/>
+            </wp:cNvGraphicFramePr>
+            <a:graphic xmlns:a="http://schemas.openxmlformats.org/drawingml/2006/main">
+              <a:graphicData uri="http://schemas.openxmlformats.org/drawingml/2006/picture">
+                <pic:pic xmlns:pic="http://schemas.openxmlformats.org/drawingml/2006/picture">
+                  <pic:nvPicPr>
+                    <pic:cNvPr id="1" name="Graphic 1"/>
+                    <pic:cNvPicPr/>
+                  </pic:nvPicPr>
+                  <pic:blipFill>
+                    <a:blip r:embed="rId5">
+                      <a:extLst>
+                        <a:ext uri="{28A0092B-C50C-407E-A947-70E740481C1C}">
+                          <a14:useLocalDpi xmlns:a14="http://schemas.microsoft.com/office/drawing/2010/main" val="0"/>
+                        </a:ext>
+                        <a:ext uri="{96DAC541-7B7A-43D3-8B79-37D633B846F1}">
+                          <asvg:svgBlip xmlns:asvg="http://schemas.microsoft.com/office/drawing/2016/SVG/main" r:embed="rId6"/>
+                        </a:ext>
+                      </a:extLst>
+                    </a:blip>
+                    <a:stretch>
+                      <a:fillRect/>
+                    </a:stretch>
+                  </pic:blipFill>
+                  <pic:spPr>
+                    <a:xfrm>
+                      <a:off x="0" y="0"/>
+                      <a:ext cx="4562475" cy="7267575"/>
+                    </a:xfrm>
+                    <a:prstGeom prst="rect">
+                      <a:avLst/>
+                    </a:prstGeom>
+                  </pic:spPr>
+                </pic:pic>
+              </a:graphicData>
+            </a:graphic>
+          </wp:inline>
+        </w:drawing>
+      </w:r>
+    </w:p>
+    <w:p>
+      <w:pPr>
+        <w:rPr>
+          <w:sz w:val="22"/>
+          <w:szCs w:val="22"/>
+          <w:lang w:val="en-US"/>
+        </w:rPr>
+      </w:pPr>
+    </w:p>
+    <w:p>
+      <w:pPr>
+        <w:rPr>
           <w:lang w:val="en-US"/>
         </w:rPr>
       </w:pPr>
@@ -1990,138 +2047,17 @@
     <w:p>
       <w:pPr>
         <w:rPr>
-          <w:sz w:val="22"/>
-          <w:szCs w:val="22"/>
-          <w:lang w:val="en-US"/>
-        </w:rPr>
-      </w:pPr>
-    </w:p>
-    <w:p>
-      <w:pPr>
-        <w:rPr>
+          <w:rFonts w:ascii="Calibri" w:hAnsi="Calibri" w:cs="Calibri"/>
           <w:lang w:val="en-US"/>
         </w:rPr>
       </w:pPr>
       <w:r>
         <w:rPr>
-          <w:lang w:val="en-US"/>
-        </w:rPr>
-        <w:t># with logistic model, the pattern submodel approach works best</w:t>
+          <w:rFonts w:ascii="Calibri" w:hAnsi="Calibri" w:cs="Calibri"/>
+          <w:lang w:val="en-US"/>
+        </w:rPr>
+        <w:br w:type="page"/>
       </w:r>
-    </w:p>
-    <w:p>
-      <w:pPr>
-        <w:rPr>
-          <w:lang w:val="en-US"/>
-        </w:rPr>
-      </w:pPr>
-      <w:r>
-        <w:rPr>
-          <w:lang w:val="en-US"/>
-        </w:rPr>
-        <w:t># with rf, the pattern submodel and surrogate split methods both perform well</w:t>
-      </w:r>
-    </w:p>
-    <w:p>
-      <w:pPr>
-        <w:rPr>
-          <w:lang w:val="en-US"/>
-        </w:rPr>
-      </w:pPr>
-      <w:r>
-        <w:rPr>
-          <w:lang w:val="en-US"/>
-        </w:rPr>
-        <w:t># imputation methods perform less good on the real-world data -&gt; distributional assumptions/MNAR?</w:t>
-      </w:r>
-    </w:p>
-    <w:p>
-      <w:pPr>
-        <w:rPr>
-          <w:lang w:val="en-US"/>
-        </w:rPr>
-      </w:pPr>
-      <w:r>
-        <w:rPr>
-          <w:lang w:val="en-US"/>
-        </w:rPr>
-        <w:lastRenderedPageBreak/>
-        <w:t># within the imp methods, the random draw from the distribution clearly underperforms compared to regression imp and multiple imp</w:t>
-      </w:r>
-    </w:p>
-    <w:p>
-      <w:pPr>
-        <w:rPr>
-          <w:lang w:val="en-US"/>
-        </w:rPr>
-      </w:pPr>
-      <w:r>
-        <w:rPr>
-          <w:lang w:val="en-US"/>
-        </w:rPr>
-        <w:t># these results do not show a clear superiority for multiple imputation (link to other research!!)</w:t>
-      </w:r>
-    </w:p>
-    <w:p>
-      <w:pPr>
-        <w:rPr>
-          <w:lang w:val="en-US"/>
-        </w:rPr>
-      </w:pPr>
-      <w:r>
-        <w:rPr>
-          <w:lang w:val="en-US"/>
-        </w:rPr>
-        <w:t># overall, the method that performs best on real-world data is surrogate splitting</w:t>
-      </w:r>
-    </w:p>
-    <w:p>
-      <w:pPr>
-        <w:rPr>
-          <w:lang w:val="en-US"/>
-        </w:rPr>
-      </w:pPr>
-      <w:r>
-        <w:rPr>
-          <w:lang w:val="en-US"/>
-        </w:rPr>
-        <w:t xml:space="preserve"># this method also has advantages in </w:t>
-      </w:r>
-      <w:proofErr w:type="spellStart"/>
-      <w:r>
-        <w:rPr>
-          <w:lang w:val="en-US"/>
-        </w:rPr>
-        <w:t>explainability</w:t>
-      </w:r>
-      <w:proofErr w:type="spellEnd"/>
-      <w:r>
-        <w:rPr>
-          <w:lang w:val="en-US"/>
-        </w:rPr>
-        <w:t>, and does not require the miss mech to be equal across datasets</w:t>
-      </w:r>
-    </w:p>
-    <w:p>
-      <w:pPr>
-        <w:rPr>
-          <w:lang w:val="en-US"/>
-        </w:rPr>
-      </w:pPr>
-      <w:r>
-        <w:rPr>
-          <w:lang w:val="en-US"/>
-        </w:rPr>
-        <w:t># a small disadvantage is that the method is very slow to train, but with increasing computational power, that shouldn't be a problem</w:t>
-      </w:r>
-    </w:p>
-    <w:p>
-      <w:pPr>
-        <w:rPr>
-          <w:rFonts w:ascii="Calibri" w:hAnsi="Calibri" w:cs="Calibri"/>
-          <w:lang w:val="en-US"/>
-        </w:rPr>
-      </w:pPr>
     </w:p>
     <w:p>
       <w:pPr>
@@ -2506,23 +2442,25 @@
             </w:tcBorders>
             <w:noWrap/>
             <w:vAlign w:val="center"/>
-          </w:tcPr>
-          <w:p>
-            <w:pPr>
-              <w:rPr>
-                <w:rFonts w:ascii="Calibri" w:eastAsia="Times New Roman" w:hAnsi="Calibri" w:cs="Calibri"/>
-                <w:color w:val="000000"/>
-                <w:sz w:val="22"/>
-                <w:szCs w:val="22"/>
-                <w:lang w:val="en-US" w:eastAsia="nl-NL"/>
-              </w:rPr>
-            </w:pPr>
-            <w:r>
-              <w:rPr>
-                <w:rFonts w:ascii="Calibri" w:hAnsi="Calibri" w:cs="Calibri"/>
-                <w:color w:val="000000"/>
-                <w:sz w:val="22"/>
-                <w:szCs w:val="22"/>
+            <w:hideMark/>
+          </w:tcPr>
+          <w:p>
+            <w:pPr>
+              <w:rPr>
+                <w:rFonts w:ascii="Calibri" w:eastAsia="Times New Roman" w:hAnsi="Calibri" w:cs="Calibri"/>
+                <w:color w:val="000000"/>
+                <w:sz w:val="22"/>
+                <w:szCs w:val="22"/>
+                <w:lang w:val="en-US" w:eastAsia="nl-NL"/>
+              </w:rPr>
+            </w:pPr>
+            <w:r>
+              <w:rPr>
+                <w:rFonts w:ascii="Calibri" w:eastAsia="Times New Roman" w:hAnsi="Calibri" w:cs="Calibri"/>
+                <w:color w:val="000000"/>
+                <w:sz w:val="22"/>
+                <w:szCs w:val="22"/>
+                <w:lang w:val="en-US" w:eastAsia="nl-NL"/>
               </w:rPr>
               <w:t>0.308</w:t>
             </w:r>
@@ -2539,23 +2477,25 @@
             </w:tcBorders>
             <w:noWrap/>
             <w:vAlign w:val="center"/>
-          </w:tcPr>
-          <w:p>
-            <w:pPr>
-              <w:rPr>
-                <w:rFonts w:ascii="Calibri" w:eastAsia="Times New Roman" w:hAnsi="Calibri" w:cs="Calibri"/>
-                <w:color w:val="000000"/>
-                <w:sz w:val="22"/>
-                <w:szCs w:val="22"/>
-                <w:lang w:val="en-US" w:eastAsia="nl-NL"/>
-              </w:rPr>
-            </w:pPr>
-            <w:r>
-              <w:rPr>
-                <w:rFonts w:ascii="Calibri" w:hAnsi="Calibri" w:cs="Calibri"/>
-                <w:color w:val="000000"/>
-                <w:sz w:val="22"/>
-                <w:szCs w:val="22"/>
+            <w:hideMark/>
+          </w:tcPr>
+          <w:p>
+            <w:pPr>
+              <w:rPr>
+                <w:rFonts w:ascii="Calibri" w:eastAsia="Times New Roman" w:hAnsi="Calibri" w:cs="Calibri"/>
+                <w:color w:val="000000"/>
+                <w:sz w:val="22"/>
+                <w:szCs w:val="22"/>
+                <w:lang w:val="en-US" w:eastAsia="nl-NL"/>
+              </w:rPr>
+            </w:pPr>
+            <w:r>
+              <w:rPr>
+                <w:rFonts w:ascii="Calibri" w:eastAsia="Times New Roman" w:hAnsi="Calibri" w:cs="Calibri"/>
+                <w:color w:val="000000"/>
+                <w:sz w:val="22"/>
+                <w:szCs w:val="22"/>
+                <w:lang w:val="en-US" w:eastAsia="nl-NL"/>
               </w:rPr>
               <w:t>0.095</w:t>
             </w:r>
@@ -2572,23 +2512,25 @@
             </w:tcBorders>
             <w:noWrap/>
             <w:vAlign w:val="center"/>
-          </w:tcPr>
-          <w:p>
-            <w:pPr>
-              <w:rPr>
-                <w:rFonts w:ascii="Calibri" w:eastAsia="Times New Roman" w:hAnsi="Calibri" w:cs="Calibri"/>
-                <w:color w:val="000000"/>
-                <w:sz w:val="22"/>
-                <w:szCs w:val="22"/>
-                <w:lang w:val="en-US" w:eastAsia="nl-NL"/>
-              </w:rPr>
-            </w:pPr>
-            <w:r>
-              <w:rPr>
-                <w:rFonts w:ascii="Calibri" w:hAnsi="Calibri" w:cs="Calibri"/>
-                <w:color w:val="000000"/>
-                <w:sz w:val="22"/>
-                <w:szCs w:val="22"/>
+            <w:hideMark/>
+          </w:tcPr>
+          <w:p>
+            <w:pPr>
+              <w:rPr>
+                <w:rFonts w:ascii="Calibri" w:eastAsia="Times New Roman" w:hAnsi="Calibri" w:cs="Calibri"/>
+                <w:color w:val="000000"/>
+                <w:sz w:val="22"/>
+                <w:szCs w:val="22"/>
+                <w:lang w:val="en-US" w:eastAsia="nl-NL"/>
+              </w:rPr>
+            </w:pPr>
+            <w:r>
+              <w:rPr>
+                <w:rFonts w:ascii="Calibri" w:eastAsia="Times New Roman" w:hAnsi="Calibri" w:cs="Calibri"/>
+                <w:color w:val="000000"/>
+                <w:sz w:val="22"/>
+                <w:szCs w:val="22"/>
+                <w:lang w:val="en-US" w:eastAsia="nl-NL"/>
               </w:rPr>
               <w:t>0.803</w:t>
             </w:r>
@@ -2605,23 +2547,25 @@
             </w:tcBorders>
             <w:noWrap/>
             <w:vAlign w:val="center"/>
-          </w:tcPr>
-          <w:p>
-            <w:pPr>
-              <w:rPr>
-                <w:rFonts w:ascii="Calibri" w:eastAsia="Times New Roman" w:hAnsi="Calibri" w:cs="Calibri"/>
-                <w:color w:val="000000"/>
-                <w:sz w:val="22"/>
-                <w:szCs w:val="22"/>
-                <w:lang w:val="en-US" w:eastAsia="nl-NL"/>
-              </w:rPr>
-            </w:pPr>
-            <w:r>
-              <w:rPr>
-                <w:rFonts w:ascii="Calibri" w:hAnsi="Calibri" w:cs="Calibri"/>
-                <w:color w:val="000000"/>
-                <w:sz w:val="22"/>
-                <w:szCs w:val="22"/>
+            <w:hideMark/>
+          </w:tcPr>
+          <w:p>
+            <w:pPr>
+              <w:rPr>
+                <w:rFonts w:ascii="Calibri" w:eastAsia="Times New Roman" w:hAnsi="Calibri" w:cs="Calibri"/>
+                <w:color w:val="000000"/>
+                <w:sz w:val="22"/>
+                <w:szCs w:val="22"/>
+                <w:lang w:val="en-US" w:eastAsia="nl-NL"/>
+              </w:rPr>
+            </w:pPr>
+            <w:r>
+              <w:rPr>
+                <w:rFonts w:ascii="Calibri" w:eastAsia="Times New Roman" w:hAnsi="Calibri" w:cs="Calibri"/>
+                <w:color w:val="000000"/>
+                <w:sz w:val="22"/>
+                <w:szCs w:val="22"/>
+                <w:lang w:val="en-US" w:eastAsia="nl-NL"/>
               </w:rPr>
               <w:t>0.142</w:t>
             </w:r>
@@ -2638,23 +2582,25 @@
             </w:tcBorders>
             <w:noWrap/>
             <w:vAlign w:val="center"/>
-          </w:tcPr>
-          <w:p>
-            <w:pPr>
-              <w:rPr>
-                <w:rFonts w:ascii="Calibri" w:eastAsia="Times New Roman" w:hAnsi="Calibri" w:cs="Calibri"/>
-                <w:color w:val="000000"/>
-                <w:sz w:val="22"/>
-                <w:szCs w:val="22"/>
-                <w:lang w:val="en-US" w:eastAsia="nl-NL"/>
-              </w:rPr>
-            </w:pPr>
-            <w:r>
-              <w:rPr>
-                <w:rFonts w:ascii="Calibri" w:hAnsi="Calibri" w:cs="Calibri"/>
-                <w:color w:val="000000"/>
-                <w:sz w:val="22"/>
-                <w:szCs w:val="22"/>
+            <w:hideMark/>
+          </w:tcPr>
+          <w:p>
+            <w:pPr>
+              <w:rPr>
+                <w:rFonts w:ascii="Calibri" w:eastAsia="Times New Roman" w:hAnsi="Calibri" w:cs="Calibri"/>
+                <w:color w:val="000000"/>
+                <w:sz w:val="22"/>
+                <w:szCs w:val="22"/>
+                <w:lang w:val="en-US" w:eastAsia="nl-NL"/>
+              </w:rPr>
+            </w:pPr>
+            <w:r>
+              <w:rPr>
+                <w:rFonts w:ascii="Calibri" w:eastAsia="Times New Roman" w:hAnsi="Calibri" w:cs="Calibri"/>
+                <w:color w:val="000000"/>
+                <w:sz w:val="22"/>
+                <w:szCs w:val="22"/>
+                <w:lang w:val="en-US" w:eastAsia="nl-NL"/>
               </w:rPr>
               <w:t>0.192</w:t>
             </w:r>
@@ -2725,23 +2671,25 @@
             <w:tcW w:w="1316" w:type="dxa"/>
             <w:noWrap/>
             <w:vAlign w:val="center"/>
-          </w:tcPr>
-          <w:p>
-            <w:pPr>
-              <w:rPr>
-                <w:rFonts w:ascii="Calibri" w:eastAsia="Times New Roman" w:hAnsi="Calibri" w:cs="Calibri"/>
-                <w:color w:val="000000"/>
-                <w:sz w:val="22"/>
-                <w:szCs w:val="22"/>
-                <w:lang w:val="en-US" w:eastAsia="nl-NL"/>
-              </w:rPr>
-            </w:pPr>
-            <w:r>
-              <w:rPr>
-                <w:rFonts w:ascii="Calibri" w:hAnsi="Calibri" w:cs="Calibri"/>
-                <w:color w:val="000000"/>
-                <w:sz w:val="22"/>
-                <w:szCs w:val="22"/>
+            <w:hideMark/>
+          </w:tcPr>
+          <w:p>
+            <w:pPr>
+              <w:rPr>
+                <w:rFonts w:ascii="Calibri" w:eastAsia="Times New Roman" w:hAnsi="Calibri" w:cs="Calibri"/>
+                <w:color w:val="000000"/>
+                <w:sz w:val="22"/>
+                <w:szCs w:val="22"/>
+                <w:lang w:val="en-US" w:eastAsia="nl-NL"/>
+              </w:rPr>
+            </w:pPr>
+            <w:r>
+              <w:rPr>
+                <w:rFonts w:ascii="Calibri" w:eastAsia="Times New Roman" w:hAnsi="Calibri" w:cs="Calibri"/>
+                <w:color w:val="000000"/>
+                <w:sz w:val="22"/>
+                <w:szCs w:val="22"/>
+                <w:lang w:val="en-US" w:eastAsia="nl-NL"/>
               </w:rPr>
               <w:t>0.321</w:t>
             </w:r>
@@ -2752,23 +2700,25 @@
             <w:tcW w:w="1317" w:type="dxa"/>
             <w:noWrap/>
             <w:vAlign w:val="center"/>
-          </w:tcPr>
-          <w:p>
-            <w:pPr>
-              <w:rPr>
-                <w:rFonts w:ascii="Calibri" w:eastAsia="Times New Roman" w:hAnsi="Calibri" w:cs="Calibri"/>
-                <w:color w:val="000000"/>
-                <w:sz w:val="22"/>
-                <w:szCs w:val="22"/>
-                <w:lang w:val="en-US" w:eastAsia="nl-NL"/>
-              </w:rPr>
-            </w:pPr>
-            <w:r>
-              <w:rPr>
-                <w:rFonts w:ascii="Calibri" w:hAnsi="Calibri" w:cs="Calibri"/>
-                <w:color w:val="000000"/>
-                <w:sz w:val="22"/>
-                <w:szCs w:val="22"/>
+            <w:hideMark/>
+          </w:tcPr>
+          <w:p>
+            <w:pPr>
+              <w:rPr>
+                <w:rFonts w:ascii="Calibri" w:eastAsia="Times New Roman" w:hAnsi="Calibri" w:cs="Calibri"/>
+                <w:color w:val="000000"/>
+                <w:sz w:val="22"/>
+                <w:szCs w:val="22"/>
+                <w:lang w:val="en-US" w:eastAsia="nl-NL"/>
+              </w:rPr>
+            </w:pPr>
+            <w:r>
+              <w:rPr>
+                <w:rFonts w:ascii="Calibri" w:eastAsia="Times New Roman" w:hAnsi="Calibri" w:cs="Calibri"/>
+                <w:color w:val="000000"/>
+                <w:sz w:val="22"/>
+                <w:szCs w:val="22"/>
+                <w:lang w:val="en-US" w:eastAsia="nl-NL"/>
               </w:rPr>
               <w:t>0.103</w:t>
             </w:r>
@@ -2779,23 +2729,25 @@
             <w:tcW w:w="1316" w:type="dxa"/>
             <w:noWrap/>
             <w:vAlign w:val="center"/>
-          </w:tcPr>
-          <w:p>
-            <w:pPr>
-              <w:rPr>
-                <w:rFonts w:ascii="Calibri" w:eastAsia="Times New Roman" w:hAnsi="Calibri" w:cs="Calibri"/>
-                <w:color w:val="000000"/>
-                <w:sz w:val="22"/>
-                <w:szCs w:val="22"/>
-                <w:lang w:val="en-US" w:eastAsia="nl-NL"/>
-              </w:rPr>
-            </w:pPr>
-            <w:r>
-              <w:rPr>
-                <w:rFonts w:ascii="Calibri" w:hAnsi="Calibri" w:cs="Calibri"/>
-                <w:color w:val="000000"/>
-                <w:sz w:val="22"/>
-                <w:szCs w:val="22"/>
+            <w:hideMark/>
+          </w:tcPr>
+          <w:p>
+            <w:pPr>
+              <w:rPr>
+                <w:rFonts w:ascii="Calibri" w:eastAsia="Times New Roman" w:hAnsi="Calibri" w:cs="Calibri"/>
+                <w:color w:val="000000"/>
+                <w:sz w:val="22"/>
+                <w:szCs w:val="22"/>
+                <w:lang w:val="en-US" w:eastAsia="nl-NL"/>
+              </w:rPr>
+            </w:pPr>
+            <w:r>
+              <w:rPr>
+                <w:rFonts w:ascii="Calibri" w:eastAsia="Times New Roman" w:hAnsi="Calibri" w:cs="Calibri"/>
+                <w:color w:val="000000"/>
+                <w:sz w:val="22"/>
+                <w:szCs w:val="22"/>
+                <w:lang w:val="en-US" w:eastAsia="nl-NL"/>
               </w:rPr>
               <w:t>0.774</w:t>
             </w:r>
@@ -2806,23 +2758,25 @@
             <w:tcW w:w="1316" w:type="dxa"/>
             <w:noWrap/>
             <w:vAlign w:val="center"/>
-          </w:tcPr>
-          <w:p>
-            <w:pPr>
-              <w:rPr>
-                <w:rFonts w:ascii="Calibri" w:eastAsia="Times New Roman" w:hAnsi="Calibri" w:cs="Calibri"/>
-                <w:color w:val="000000"/>
-                <w:sz w:val="22"/>
-                <w:szCs w:val="22"/>
-                <w:lang w:val="en-US" w:eastAsia="nl-NL"/>
-              </w:rPr>
-            </w:pPr>
-            <w:r>
-              <w:rPr>
-                <w:rFonts w:ascii="Calibri" w:hAnsi="Calibri" w:cs="Calibri"/>
-                <w:color w:val="000000"/>
-                <w:sz w:val="22"/>
-                <w:szCs w:val="22"/>
+            <w:hideMark/>
+          </w:tcPr>
+          <w:p>
+            <w:pPr>
+              <w:rPr>
+                <w:rFonts w:ascii="Calibri" w:eastAsia="Times New Roman" w:hAnsi="Calibri" w:cs="Calibri"/>
+                <w:color w:val="000000"/>
+                <w:sz w:val="22"/>
+                <w:szCs w:val="22"/>
+                <w:lang w:val="en-US" w:eastAsia="nl-NL"/>
+              </w:rPr>
+            </w:pPr>
+            <w:r>
+              <w:rPr>
+                <w:rFonts w:ascii="Calibri" w:eastAsia="Times New Roman" w:hAnsi="Calibri" w:cs="Calibri"/>
+                <w:color w:val="000000"/>
+                <w:sz w:val="22"/>
+                <w:szCs w:val="22"/>
+                <w:lang w:val="en-US" w:eastAsia="nl-NL"/>
               </w:rPr>
               <w:t>0.155</w:t>
             </w:r>
@@ -2833,23 +2787,25 @@
             <w:tcW w:w="1317" w:type="dxa"/>
             <w:noWrap/>
             <w:vAlign w:val="center"/>
-          </w:tcPr>
-          <w:p>
-            <w:pPr>
-              <w:rPr>
-                <w:rFonts w:ascii="Calibri" w:eastAsia="Times New Roman" w:hAnsi="Calibri" w:cs="Calibri"/>
-                <w:color w:val="000000"/>
-                <w:sz w:val="22"/>
-                <w:szCs w:val="22"/>
-                <w:lang w:val="en-US" w:eastAsia="nl-NL"/>
-              </w:rPr>
-            </w:pPr>
-            <w:r>
-              <w:rPr>
-                <w:rFonts w:ascii="Calibri" w:hAnsi="Calibri" w:cs="Calibri"/>
-                <w:color w:val="000000"/>
-                <w:sz w:val="22"/>
-                <w:szCs w:val="22"/>
+            <w:hideMark/>
+          </w:tcPr>
+          <w:p>
+            <w:pPr>
+              <w:rPr>
+                <w:rFonts w:ascii="Calibri" w:eastAsia="Times New Roman" w:hAnsi="Calibri" w:cs="Calibri"/>
+                <w:color w:val="000000"/>
+                <w:sz w:val="22"/>
+                <w:szCs w:val="22"/>
+                <w:lang w:val="en-US" w:eastAsia="nl-NL"/>
+              </w:rPr>
+            </w:pPr>
+            <w:r>
+              <w:rPr>
+                <w:rFonts w:ascii="Calibri" w:eastAsia="Times New Roman" w:hAnsi="Calibri" w:cs="Calibri"/>
+                <w:color w:val="000000"/>
+                <w:sz w:val="22"/>
+                <w:szCs w:val="22"/>
+                <w:lang w:val="en-US" w:eastAsia="nl-NL"/>
               </w:rPr>
               <w:t>0.189</w:t>
             </w:r>
@@ -2920,23 +2876,25 @@
             <w:tcW w:w="1316" w:type="dxa"/>
             <w:noWrap/>
             <w:vAlign w:val="center"/>
-          </w:tcPr>
-          <w:p>
-            <w:pPr>
-              <w:rPr>
-                <w:rFonts w:ascii="Calibri" w:eastAsia="Times New Roman" w:hAnsi="Calibri" w:cs="Calibri"/>
-                <w:color w:val="000000"/>
-                <w:sz w:val="22"/>
-                <w:szCs w:val="22"/>
-                <w:lang w:val="en-US" w:eastAsia="nl-NL"/>
-              </w:rPr>
-            </w:pPr>
-            <w:r>
-              <w:rPr>
-                <w:rFonts w:ascii="Calibri" w:hAnsi="Calibri" w:cs="Calibri"/>
-                <w:color w:val="000000"/>
-                <w:sz w:val="22"/>
-                <w:szCs w:val="22"/>
+            <w:hideMark/>
+          </w:tcPr>
+          <w:p>
+            <w:pPr>
+              <w:rPr>
+                <w:rFonts w:ascii="Calibri" w:eastAsia="Times New Roman" w:hAnsi="Calibri" w:cs="Calibri"/>
+                <w:color w:val="000000"/>
+                <w:sz w:val="22"/>
+                <w:szCs w:val="22"/>
+                <w:lang w:val="en-US" w:eastAsia="nl-NL"/>
+              </w:rPr>
+            </w:pPr>
+            <w:r>
+              <w:rPr>
+                <w:rFonts w:ascii="Calibri" w:eastAsia="Times New Roman" w:hAnsi="Calibri" w:cs="Calibri"/>
+                <w:color w:val="000000"/>
+                <w:sz w:val="22"/>
+                <w:szCs w:val="22"/>
+                <w:lang w:val="en-US" w:eastAsia="nl-NL"/>
               </w:rPr>
               <w:t>0.312</w:t>
             </w:r>
@@ -2947,23 +2905,25 @@
             <w:tcW w:w="1317" w:type="dxa"/>
             <w:noWrap/>
             <w:vAlign w:val="center"/>
-          </w:tcPr>
-          <w:p>
-            <w:pPr>
-              <w:rPr>
-                <w:rFonts w:ascii="Calibri" w:eastAsia="Times New Roman" w:hAnsi="Calibri" w:cs="Calibri"/>
-                <w:color w:val="000000"/>
-                <w:sz w:val="22"/>
-                <w:szCs w:val="22"/>
-                <w:lang w:val="en-US" w:eastAsia="nl-NL"/>
-              </w:rPr>
-            </w:pPr>
-            <w:r>
-              <w:rPr>
-                <w:rFonts w:ascii="Calibri" w:hAnsi="Calibri" w:cs="Calibri"/>
-                <w:color w:val="000000"/>
-                <w:sz w:val="22"/>
-                <w:szCs w:val="22"/>
+            <w:hideMark/>
+          </w:tcPr>
+          <w:p>
+            <w:pPr>
+              <w:rPr>
+                <w:rFonts w:ascii="Calibri" w:eastAsia="Times New Roman" w:hAnsi="Calibri" w:cs="Calibri"/>
+                <w:color w:val="000000"/>
+                <w:sz w:val="22"/>
+                <w:szCs w:val="22"/>
+                <w:lang w:val="en-US" w:eastAsia="nl-NL"/>
+              </w:rPr>
+            </w:pPr>
+            <w:r>
+              <w:rPr>
+                <w:rFonts w:ascii="Calibri" w:eastAsia="Times New Roman" w:hAnsi="Calibri" w:cs="Calibri"/>
+                <w:color w:val="000000"/>
+                <w:sz w:val="22"/>
+                <w:szCs w:val="22"/>
+                <w:lang w:val="en-US" w:eastAsia="nl-NL"/>
               </w:rPr>
               <w:t>0.098</w:t>
             </w:r>
@@ -2974,23 +2934,25 @@
             <w:tcW w:w="1316" w:type="dxa"/>
             <w:noWrap/>
             <w:vAlign w:val="center"/>
-          </w:tcPr>
-          <w:p>
-            <w:pPr>
-              <w:rPr>
-                <w:rFonts w:ascii="Calibri" w:eastAsia="Times New Roman" w:hAnsi="Calibri" w:cs="Calibri"/>
-                <w:color w:val="000000"/>
-                <w:sz w:val="22"/>
-                <w:szCs w:val="22"/>
-                <w:lang w:val="en-US" w:eastAsia="nl-NL"/>
-              </w:rPr>
-            </w:pPr>
-            <w:r>
-              <w:rPr>
-                <w:rFonts w:ascii="Calibri" w:hAnsi="Calibri" w:cs="Calibri"/>
-                <w:color w:val="000000"/>
-                <w:sz w:val="22"/>
-                <w:szCs w:val="22"/>
+            <w:hideMark/>
+          </w:tcPr>
+          <w:p>
+            <w:pPr>
+              <w:rPr>
+                <w:rFonts w:ascii="Calibri" w:eastAsia="Times New Roman" w:hAnsi="Calibri" w:cs="Calibri"/>
+                <w:color w:val="000000"/>
+                <w:sz w:val="22"/>
+                <w:szCs w:val="22"/>
+                <w:lang w:val="en-US" w:eastAsia="nl-NL"/>
+              </w:rPr>
+            </w:pPr>
+            <w:r>
+              <w:rPr>
+                <w:rFonts w:ascii="Calibri" w:eastAsia="Times New Roman" w:hAnsi="Calibri" w:cs="Calibri"/>
+                <w:color w:val="000000"/>
+                <w:sz w:val="22"/>
+                <w:szCs w:val="22"/>
+                <w:lang w:val="en-US" w:eastAsia="nl-NL"/>
               </w:rPr>
               <w:t>0.791</w:t>
             </w:r>
@@ -3001,23 +2963,25 @@
             <w:tcW w:w="1316" w:type="dxa"/>
             <w:noWrap/>
             <w:vAlign w:val="center"/>
-          </w:tcPr>
-          <w:p>
-            <w:pPr>
-              <w:rPr>
-                <w:rFonts w:ascii="Calibri" w:eastAsia="Times New Roman" w:hAnsi="Calibri" w:cs="Calibri"/>
-                <w:color w:val="000000"/>
-                <w:sz w:val="22"/>
-                <w:szCs w:val="22"/>
-                <w:lang w:val="en-US" w:eastAsia="nl-NL"/>
-              </w:rPr>
-            </w:pPr>
-            <w:r>
-              <w:rPr>
-                <w:rFonts w:ascii="Calibri" w:hAnsi="Calibri" w:cs="Calibri"/>
-                <w:color w:val="000000"/>
-                <w:sz w:val="22"/>
-                <w:szCs w:val="22"/>
+            <w:hideMark/>
+          </w:tcPr>
+          <w:p>
+            <w:pPr>
+              <w:rPr>
+                <w:rFonts w:ascii="Calibri" w:eastAsia="Times New Roman" w:hAnsi="Calibri" w:cs="Calibri"/>
+                <w:color w:val="000000"/>
+                <w:sz w:val="22"/>
+                <w:szCs w:val="22"/>
+                <w:lang w:val="en-US" w:eastAsia="nl-NL"/>
+              </w:rPr>
+            </w:pPr>
+            <w:r>
+              <w:rPr>
+                <w:rFonts w:ascii="Calibri" w:eastAsia="Times New Roman" w:hAnsi="Calibri" w:cs="Calibri"/>
+                <w:color w:val="000000"/>
+                <w:sz w:val="22"/>
+                <w:szCs w:val="22"/>
+                <w:lang w:val="en-US" w:eastAsia="nl-NL"/>
               </w:rPr>
               <w:t>0.155</w:t>
             </w:r>
@@ -3028,23 +2992,25 @@
             <w:tcW w:w="1317" w:type="dxa"/>
             <w:noWrap/>
             <w:vAlign w:val="center"/>
-          </w:tcPr>
-          <w:p>
-            <w:pPr>
-              <w:rPr>
-                <w:rFonts w:ascii="Calibri" w:eastAsia="Times New Roman" w:hAnsi="Calibri" w:cs="Calibri"/>
-                <w:color w:val="000000"/>
-                <w:sz w:val="22"/>
-                <w:szCs w:val="22"/>
-                <w:lang w:val="en-US" w:eastAsia="nl-NL"/>
-              </w:rPr>
-            </w:pPr>
-            <w:r>
-              <w:rPr>
-                <w:rFonts w:ascii="Calibri" w:hAnsi="Calibri" w:cs="Calibri"/>
-                <w:color w:val="000000"/>
-                <w:sz w:val="22"/>
-                <w:szCs w:val="22"/>
+            <w:hideMark/>
+          </w:tcPr>
+          <w:p>
+            <w:pPr>
+              <w:rPr>
+                <w:rFonts w:ascii="Calibri" w:eastAsia="Times New Roman" w:hAnsi="Calibri" w:cs="Calibri"/>
+                <w:color w:val="000000"/>
+                <w:sz w:val="22"/>
+                <w:szCs w:val="22"/>
+                <w:lang w:val="en-US" w:eastAsia="nl-NL"/>
+              </w:rPr>
+            </w:pPr>
+            <w:r>
+              <w:rPr>
+                <w:rFonts w:ascii="Calibri" w:eastAsia="Times New Roman" w:hAnsi="Calibri" w:cs="Calibri"/>
+                <w:color w:val="000000"/>
+                <w:sz w:val="22"/>
+                <w:szCs w:val="22"/>
+                <w:lang w:val="en-US" w:eastAsia="nl-NL"/>
               </w:rPr>
               <w:t>0.187</w:t>
             </w:r>
@@ -3127,23 +3093,25 @@
             </w:tcBorders>
             <w:noWrap/>
             <w:vAlign w:val="center"/>
-          </w:tcPr>
-          <w:p>
-            <w:pPr>
-              <w:rPr>
-                <w:rFonts w:ascii="Calibri" w:eastAsia="Times New Roman" w:hAnsi="Calibri" w:cs="Calibri"/>
-                <w:color w:val="000000"/>
-                <w:sz w:val="22"/>
-                <w:szCs w:val="22"/>
-                <w:lang w:val="en-US" w:eastAsia="nl-NL"/>
-              </w:rPr>
-            </w:pPr>
-            <w:r>
-              <w:rPr>
-                <w:rFonts w:ascii="Calibri" w:hAnsi="Calibri" w:cs="Calibri"/>
-                <w:color w:val="000000"/>
-                <w:sz w:val="22"/>
-                <w:szCs w:val="22"/>
+            <w:hideMark/>
+          </w:tcPr>
+          <w:p>
+            <w:pPr>
+              <w:rPr>
+                <w:rFonts w:ascii="Calibri" w:eastAsia="Times New Roman" w:hAnsi="Calibri" w:cs="Calibri"/>
+                <w:color w:val="000000"/>
+                <w:sz w:val="22"/>
+                <w:szCs w:val="22"/>
+                <w:lang w:val="en-US" w:eastAsia="nl-NL"/>
+              </w:rPr>
+            </w:pPr>
+            <w:r>
+              <w:rPr>
+                <w:rFonts w:ascii="Calibri" w:eastAsia="Times New Roman" w:hAnsi="Calibri" w:cs="Calibri"/>
+                <w:color w:val="000000"/>
+                <w:sz w:val="22"/>
+                <w:szCs w:val="22"/>
+                <w:lang w:val="en-US" w:eastAsia="nl-NL"/>
               </w:rPr>
               <w:t>0.300</w:t>
             </w:r>
@@ -3160,23 +3128,25 @@
             </w:tcBorders>
             <w:noWrap/>
             <w:vAlign w:val="center"/>
-          </w:tcPr>
-          <w:p>
-            <w:pPr>
-              <w:rPr>
-                <w:rFonts w:ascii="Calibri" w:eastAsia="Times New Roman" w:hAnsi="Calibri" w:cs="Calibri"/>
-                <w:color w:val="000000"/>
-                <w:sz w:val="22"/>
-                <w:szCs w:val="22"/>
-                <w:lang w:val="en-US" w:eastAsia="nl-NL"/>
-              </w:rPr>
-            </w:pPr>
-            <w:r>
-              <w:rPr>
-                <w:rFonts w:ascii="Calibri" w:hAnsi="Calibri" w:cs="Calibri"/>
-                <w:color w:val="000000"/>
-                <w:sz w:val="22"/>
-                <w:szCs w:val="22"/>
+            <w:hideMark/>
+          </w:tcPr>
+          <w:p>
+            <w:pPr>
+              <w:rPr>
+                <w:rFonts w:ascii="Calibri" w:eastAsia="Times New Roman" w:hAnsi="Calibri" w:cs="Calibri"/>
+                <w:color w:val="000000"/>
+                <w:sz w:val="22"/>
+                <w:szCs w:val="22"/>
+                <w:lang w:val="en-US" w:eastAsia="nl-NL"/>
+              </w:rPr>
+            </w:pPr>
+            <w:r>
+              <w:rPr>
+                <w:rFonts w:ascii="Calibri" w:eastAsia="Times New Roman" w:hAnsi="Calibri" w:cs="Calibri"/>
+                <w:color w:val="000000"/>
+                <w:sz w:val="22"/>
+                <w:szCs w:val="22"/>
+                <w:lang w:val="en-US" w:eastAsia="nl-NL"/>
               </w:rPr>
               <w:t>0.090</w:t>
             </w:r>
@@ -3193,23 +3163,25 @@
             </w:tcBorders>
             <w:noWrap/>
             <w:vAlign w:val="center"/>
-          </w:tcPr>
-          <w:p>
-            <w:pPr>
-              <w:rPr>
-                <w:rFonts w:ascii="Calibri" w:eastAsia="Times New Roman" w:hAnsi="Calibri" w:cs="Calibri"/>
-                <w:color w:val="000000"/>
-                <w:sz w:val="22"/>
-                <w:szCs w:val="22"/>
-                <w:lang w:val="en-US" w:eastAsia="nl-NL"/>
-              </w:rPr>
-            </w:pPr>
-            <w:r>
-              <w:rPr>
-                <w:rFonts w:ascii="Calibri" w:hAnsi="Calibri" w:cs="Calibri"/>
-                <w:color w:val="000000"/>
-                <w:sz w:val="22"/>
-                <w:szCs w:val="22"/>
+            <w:hideMark/>
+          </w:tcPr>
+          <w:p>
+            <w:pPr>
+              <w:rPr>
+                <w:rFonts w:ascii="Calibri" w:eastAsia="Times New Roman" w:hAnsi="Calibri" w:cs="Calibri"/>
+                <w:color w:val="000000"/>
+                <w:sz w:val="22"/>
+                <w:szCs w:val="22"/>
+                <w:lang w:val="en-US" w:eastAsia="nl-NL"/>
+              </w:rPr>
+            </w:pPr>
+            <w:r>
+              <w:rPr>
+                <w:rFonts w:ascii="Calibri" w:eastAsia="Times New Roman" w:hAnsi="Calibri" w:cs="Calibri"/>
+                <w:color w:val="000000"/>
+                <w:sz w:val="22"/>
+                <w:szCs w:val="22"/>
+                <w:lang w:val="en-US" w:eastAsia="nl-NL"/>
               </w:rPr>
               <w:t>0.826</w:t>
             </w:r>
@@ -3226,23 +3198,25 @@
             </w:tcBorders>
             <w:noWrap/>
             <w:vAlign w:val="center"/>
-          </w:tcPr>
-          <w:p>
-            <w:pPr>
-              <w:rPr>
-                <w:rFonts w:ascii="Calibri" w:eastAsia="Times New Roman" w:hAnsi="Calibri" w:cs="Calibri"/>
-                <w:color w:val="000000"/>
-                <w:sz w:val="22"/>
-                <w:szCs w:val="22"/>
-                <w:lang w:val="en-US" w:eastAsia="nl-NL"/>
-              </w:rPr>
-            </w:pPr>
-            <w:r>
-              <w:rPr>
-                <w:rFonts w:ascii="Calibri" w:hAnsi="Calibri" w:cs="Calibri"/>
-                <w:color w:val="000000"/>
-                <w:sz w:val="22"/>
-                <w:szCs w:val="22"/>
+            <w:hideMark/>
+          </w:tcPr>
+          <w:p>
+            <w:pPr>
+              <w:rPr>
+                <w:rFonts w:ascii="Calibri" w:eastAsia="Times New Roman" w:hAnsi="Calibri" w:cs="Calibri"/>
+                <w:color w:val="000000"/>
+                <w:sz w:val="22"/>
+                <w:szCs w:val="22"/>
+                <w:lang w:val="en-US" w:eastAsia="nl-NL"/>
+              </w:rPr>
+            </w:pPr>
+            <w:r>
+              <w:rPr>
+                <w:rFonts w:ascii="Calibri" w:eastAsia="Times New Roman" w:hAnsi="Calibri" w:cs="Calibri"/>
+                <w:color w:val="000000"/>
+                <w:sz w:val="22"/>
+                <w:szCs w:val="22"/>
+                <w:lang w:val="en-US" w:eastAsia="nl-NL"/>
               </w:rPr>
               <w:t>0.102</w:t>
             </w:r>
@@ -3259,23 +3233,25 @@
             </w:tcBorders>
             <w:noWrap/>
             <w:vAlign w:val="center"/>
-          </w:tcPr>
-          <w:p>
-            <w:pPr>
-              <w:rPr>
-                <w:rFonts w:ascii="Calibri" w:eastAsia="Times New Roman" w:hAnsi="Calibri" w:cs="Calibri"/>
-                <w:color w:val="000000"/>
-                <w:sz w:val="22"/>
-                <w:szCs w:val="22"/>
-                <w:lang w:val="en-US" w:eastAsia="nl-NL"/>
-              </w:rPr>
-            </w:pPr>
-            <w:r>
-              <w:rPr>
-                <w:rFonts w:ascii="Calibri" w:hAnsi="Calibri" w:cs="Calibri"/>
-                <w:color w:val="000000"/>
-                <w:sz w:val="22"/>
-                <w:szCs w:val="22"/>
+            <w:hideMark/>
+          </w:tcPr>
+          <w:p>
+            <w:pPr>
+              <w:rPr>
+                <w:rFonts w:ascii="Calibri" w:eastAsia="Times New Roman" w:hAnsi="Calibri" w:cs="Calibri"/>
+                <w:color w:val="000000"/>
+                <w:sz w:val="22"/>
+                <w:szCs w:val="22"/>
+                <w:lang w:val="en-US" w:eastAsia="nl-NL"/>
+              </w:rPr>
+            </w:pPr>
+            <w:r>
+              <w:rPr>
+                <w:rFonts w:ascii="Calibri" w:eastAsia="Times New Roman" w:hAnsi="Calibri" w:cs="Calibri"/>
+                <w:color w:val="000000"/>
+                <w:sz w:val="22"/>
+                <w:szCs w:val="22"/>
+                <w:lang w:val="en-US" w:eastAsia="nl-NL"/>
               </w:rPr>
               <w:t>0.210</w:t>
             </w:r>
@@ -3368,23 +3344,25 @@
             </w:tcBorders>
             <w:noWrap/>
             <w:vAlign w:val="center"/>
-          </w:tcPr>
-          <w:p>
-            <w:pPr>
-              <w:rPr>
-                <w:rFonts w:ascii="Calibri" w:eastAsia="Times New Roman" w:hAnsi="Calibri" w:cs="Calibri"/>
-                <w:color w:val="000000"/>
-                <w:sz w:val="22"/>
-                <w:szCs w:val="22"/>
-                <w:lang w:val="en-US" w:eastAsia="nl-NL"/>
-              </w:rPr>
-            </w:pPr>
-            <w:r>
-              <w:rPr>
-                <w:rFonts w:ascii="Calibri" w:hAnsi="Calibri" w:cs="Calibri"/>
-                <w:color w:val="000000"/>
-                <w:sz w:val="22"/>
-                <w:szCs w:val="22"/>
+            <w:hideMark/>
+          </w:tcPr>
+          <w:p>
+            <w:pPr>
+              <w:rPr>
+                <w:rFonts w:ascii="Calibri" w:eastAsia="Times New Roman" w:hAnsi="Calibri" w:cs="Calibri"/>
+                <w:color w:val="000000"/>
+                <w:sz w:val="22"/>
+                <w:szCs w:val="22"/>
+                <w:lang w:val="en-US" w:eastAsia="nl-NL"/>
+              </w:rPr>
+            </w:pPr>
+            <w:r>
+              <w:rPr>
+                <w:rFonts w:ascii="Calibri" w:eastAsia="Times New Roman" w:hAnsi="Calibri" w:cs="Calibri"/>
+                <w:color w:val="000000"/>
+                <w:sz w:val="22"/>
+                <w:szCs w:val="22"/>
+                <w:lang w:val="en-US" w:eastAsia="nl-NL"/>
               </w:rPr>
               <w:t>0.302</w:t>
             </w:r>
@@ -3401,23 +3379,25 @@
             </w:tcBorders>
             <w:noWrap/>
             <w:vAlign w:val="center"/>
-          </w:tcPr>
-          <w:p>
-            <w:pPr>
-              <w:rPr>
-                <w:rFonts w:ascii="Calibri" w:eastAsia="Times New Roman" w:hAnsi="Calibri" w:cs="Calibri"/>
-                <w:color w:val="000000"/>
-                <w:sz w:val="22"/>
-                <w:szCs w:val="22"/>
-                <w:lang w:val="en-US" w:eastAsia="nl-NL"/>
-              </w:rPr>
-            </w:pPr>
-            <w:r>
-              <w:rPr>
-                <w:rFonts w:ascii="Calibri" w:hAnsi="Calibri" w:cs="Calibri"/>
-                <w:color w:val="000000"/>
-                <w:sz w:val="22"/>
-                <w:szCs w:val="22"/>
+            <w:hideMark/>
+          </w:tcPr>
+          <w:p>
+            <w:pPr>
+              <w:rPr>
+                <w:rFonts w:ascii="Calibri" w:eastAsia="Times New Roman" w:hAnsi="Calibri" w:cs="Calibri"/>
+                <w:color w:val="000000"/>
+                <w:sz w:val="22"/>
+                <w:szCs w:val="22"/>
+                <w:lang w:val="en-US" w:eastAsia="nl-NL"/>
+              </w:rPr>
+            </w:pPr>
+            <w:r>
+              <w:rPr>
+                <w:rFonts w:ascii="Calibri" w:eastAsia="Times New Roman" w:hAnsi="Calibri" w:cs="Calibri"/>
+                <w:color w:val="000000"/>
+                <w:sz w:val="22"/>
+                <w:szCs w:val="22"/>
+                <w:lang w:val="en-US" w:eastAsia="nl-NL"/>
               </w:rPr>
               <w:t>0.091</w:t>
             </w:r>
@@ -3434,23 +3414,25 @@
             </w:tcBorders>
             <w:noWrap/>
             <w:vAlign w:val="center"/>
-          </w:tcPr>
-          <w:p>
-            <w:pPr>
-              <w:rPr>
-                <w:rFonts w:ascii="Calibri" w:eastAsia="Times New Roman" w:hAnsi="Calibri" w:cs="Calibri"/>
-                <w:color w:val="000000"/>
-                <w:sz w:val="22"/>
-                <w:szCs w:val="22"/>
-                <w:lang w:val="en-US" w:eastAsia="nl-NL"/>
-              </w:rPr>
-            </w:pPr>
-            <w:r>
-              <w:rPr>
-                <w:rFonts w:ascii="Calibri" w:hAnsi="Calibri" w:cs="Calibri"/>
-                <w:color w:val="000000"/>
-                <w:sz w:val="22"/>
-                <w:szCs w:val="22"/>
+            <w:hideMark/>
+          </w:tcPr>
+          <w:p>
+            <w:pPr>
+              <w:rPr>
+                <w:rFonts w:ascii="Calibri" w:eastAsia="Times New Roman" w:hAnsi="Calibri" w:cs="Calibri"/>
+                <w:color w:val="000000"/>
+                <w:sz w:val="22"/>
+                <w:szCs w:val="22"/>
+                <w:lang w:val="en-US" w:eastAsia="nl-NL"/>
+              </w:rPr>
+            </w:pPr>
+            <w:r>
+              <w:rPr>
+                <w:rFonts w:ascii="Calibri" w:eastAsia="Times New Roman" w:hAnsi="Calibri" w:cs="Calibri"/>
+                <w:color w:val="000000"/>
+                <w:sz w:val="22"/>
+                <w:szCs w:val="22"/>
+                <w:lang w:val="en-US" w:eastAsia="nl-NL"/>
               </w:rPr>
               <w:t>0.837</w:t>
             </w:r>
@@ -3467,23 +3449,25 @@
             </w:tcBorders>
             <w:noWrap/>
             <w:vAlign w:val="center"/>
-          </w:tcPr>
-          <w:p>
-            <w:pPr>
-              <w:rPr>
-                <w:rFonts w:ascii="Calibri" w:eastAsia="Times New Roman" w:hAnsi="Calibri" w:cs="Calibri"/>
-                <w:color w:val="000000"/>
-                <w:sz w:val="22"/>
-                <w:szCs w:val="22"/>
-                <w:lang w:val="en-US" w:eastAsia="nl-NL"/>
-              </w:rPr>
-            </w:pPr>
-            <w:r>
-              <w:rPr>
-                <w:rFonts w:ascii="Calibri" w:hAnsi="Calibri" w:cs="Calibri"/>
-                <w:color w:val="000000"/>
-                <w:sz w:val="22"/>
-                <w:szCs w:val="22"/>
+            <w:hideMark/>
+          </w:tcPr>
+          <w:p>
+            <w:pPr>
+              <w:rPr>
+                <w:rFonts w:ascii="Calibri" w:eastAsia="Times New Roman" w:hAnsi="Calibri" w:cs="Calibri"/>
+                <w:color w:val="000000"/>
+                <w:sz w:val="22"/>
+                <w:szCs w:val="22"/>
+                <w:lang w:val="en-US" w:eastAsia="nl-NL"/>
+              </w:rPr>
+            </w:pPr>
+            <w:r>
+              <w:rPr>
+                <w:rFonts w:ascii="Calibri" w:eastAsia="Times New Roman" w:hAnsi="Calibri" w:cs="Calibri"/>
+                <w:color w:val="000000"/>
+                <w:sz w:val="22"/>
+                <w:szCs w:val="22"/>
+                <w:lang w:val="en-US" w:eastAsia="nl-NL"/>
               </w:rPr>
               <w:t>0.151</w:t>
             </w:r>
@@ -3500,23 +3484,25 @@
             </w:tcBorders>
             <w:noWrap/>
             <w:vAlign w:val="center"/>
-          </w:tcPr>
-          <w:p>
-            <w:pPr>
-              <w:rPr>
-                <w:rFonts w:ascii="Calibri" w:eastAsia="Times New Roman" w:hAnsi="Calibri" w:cs="Calibri"/>
-                <w:color w:val="000000"/>
-                <w:sz w:val="22"/>
-                <w:szCs w:val="22"/>
-                <w:lang w:val="en-US" w:eastAsia="nl-NL"/>
-              </w:rPr>
-            </w:pPr>
-            <w:r>
-              <w:rPr>
-                <w:rFonts w:ascii="Calibri" w:hAnsi="Calibri" w:cs="Calibri"/>
-                <w:color w:val="000000"/>
-                <w:sz w:val="22"/>
-                <w:szCs w:val="22"/>
+            <w:hideMark/>
+          </w:tcPr>
+          <w:p>
+            <w:pPr>
+              <w:rPr>
+                <w:rFonts w:ascii="Calibri" w:eastAsia="Times New Roman" w:hAnsi="Calibri" w:cs="Calibri"/>
+                <w:color w:val="000000"/>
+                <w:sz w:val="22"/>
+                <w:szCs w:val="22"/>
+                <w:lang w:val="en-US" w:eastAsia="nl-NL"/>
+              </w:rPr>
+            </w:pPr>
+            <w:r>
+              <w:rPr>
+                <w:rFonts w:ascii="Calibri" w:eastAsia="Times New Roman" w:hAnsi="Calibri" w:cs="Calibri"/>
+                <w:color w:val="000000"/>
+                <w:sz w:val="22"/>
+                <w:szCs w:val="22"/>
+                <w:lang w:val="en-US" w:eastAsia="nl-NL"/>
               </w:rPr>
               <w:t>0.278</w:t>
             </w:r>
@@ -3601,10 +3587,11 @@
             </w:pPr>
             <w:r>
               <w:rPr>
-                <w:rFonts w:ascii="Calibri" w:hAnsi="Calibri" w:cs="Calibri"/>
-                <w:color w:val="000000"/>
-                <w:sz w:val="22"/>
-                <w:szCs w:val="22"/>
+                <w:rFonts w:ascii="Calibri" w:eastAsia="Times New Roman" w:hAnsi="Calibri" w:cs="Calibri"/>
+                <w:color w:val="000000"/>
+                <w:sz w:val="22"/>
+                <w:szCs w:val="22"/>
+                <w:lang w:val="en-US" w:eastAsia="nl-NL"/>
               </w:rPr>
               <w:t>0.313</w:t>
             </w:r>
@@ -3629,10 +3616,11 @@
             </w:pPr>
             <w:r>
               <w:rPr>
-                <w:rFonts w:ascii="Calibri" w:hAnsi="Calibri" w:cs="Calibri"/>
-                <w:color w:val="000000"/>
-                <w:sz w:val="22"/>
-                <w:szCs w:val="22"/>
+                <w:rFonts w:ascii="Calibri" w:eastAsia="Times New Roman" w:hAnsi="Calibri" w:cs="Calibri"/>
+                <w:color w:val="000000"/>
+                <w:sz w:val="22"/>
+                <w:szCs w:val="22"/>
+                <w:lang w:val="en-US" w:eastAsia="nl-NL"/>
               </w:rPr>
               <w:t>0.098</w:t>
             </w:r>
@@ -3657,10 +3645,11 @@
             </w:pPr>
             <w:r>
               <w:rPr>
-                <w:rFonts w:ascii="Calibri" w:hAnsi="Calibri" w:cs="Calibri"/>
-                <w:color w:val="000000"/>
-                <w:sz w:val="22"/>
-                <w:szCs w:val="22"/>
+                <w:rFonts w:ascii="Calibri" w:eastAsia="Times New Roman" w:hAnsi="Calibri" w:cs="Calibri"/>
+                <w:color w:val="000000"/>
+                <w:sz w:val="22"/>
+                <w:szCs w:val="22"/>
+                <w:lang w:val="en-US" w:eastAsia="nl-NL"/>
               </w:rPr>
               <w:t>0.825</w:t>
             </w:r>
@@ -3685,10 +3674,11 @@
             </w:pPr>
             <w:r>
               <w:rPr>
-                <w:rFonts w:ascii="Calibri" w:hAnsi="Calibri" w:cs="Calibri"/>
-                <w:color w:val="000000"/>
-                <w:sz w:val="22"/>
-                <w:szCs w:val="22"/>
+                <w:rFonts w:ascii="Calibri" w:eastAsia="Times New Roman" w:hAnsi="Calibri" w:cs="Calibri"/>
+                <w:color w:val="000000"/>
+                <w:sz w:val="22"/>
+                <w:szCs w:val="22"/>
+                <w:lang w:val="en-US" w:eastAsia="nl-NL"/>
               </w:rPr>
               <w:t>0.183</w:t>
             </w:r>
@@ -3713,10 +3703,11 @@
             </w:pPr>
             <w:r>
               <w:rPr>
-                <w:rFonts w:ascii="Calibri" w:hAnsi="Calibri" w:cs="Calibri"/>
-                <w:color w:val="000000"/>
-                <w:sz w:val="22"/>
-                <w:szCs w:val="22"/>
+                <w:rFonts w:ascii="Calibri" w:eastAsia="Times New Roman" w:hAnsi="Calibri" w:cs="Calibri"/>
+                <w:color w:val="000000"/>
+                <w:sz w:val="22"/>
+                <w:szCs w:val="22"/>
+                <w:lang w:val="en-US" w:eastAsia="nl-NL"/>
               </w:rPr>
               <w:t>0.254</w:t>
             </w:r>
@@ -3801,10 +3792,11 @@
             </w:pPr>
             <w:r>
               <w:rPr>
-                <w:rFonts w:ascii="Calibri" w:hAnsi="Calibri" w:cs="Calibri"/>
-                <w:color w:val="000000"/>
-                <w:sz w:val="22"/>
-                <w:szCs w:val="22"/>
+                <w:rFonts w:ascii="Calibri" w:eastAsia="Times New Roman" w:hAnsi="Calibri" w:cs="Calibri"/>
+                <w:color w:val="000000"/>
+                <w:sz w:val="22"/>
+                <w:szCs w:val="22"/>
+                <w:lang w:val="en-US" w:eastAsia="nl-NL"/>
               </w:rPr>
               <w:t>0.309</w:t>
             </w:r>
@@ -3829,10 +3821,11 @@
             </w:pPr>
             <w:r>
               <w:rPr>
-                <w:rFonts w:ascii="Calibri" w:hAnsi="Calibri" w:cs="Calibri"/>
-                <w:color w:val="000000"/>
-                <w:sz w:val="22"/>
-                <w:szCs w:val="22"/>
+                <w:rFonts w:ascii="Calibri" w:eastAsia="Times New Roman" w:hAnsi="Calibri" w:cs="Calibri"/>
+                <w:color w:val="000000"/>
+                <w:sz w:val="22"/>
+                <w:szCs w:val="22"/>
+                <w:lang w:val="en-US" w:eastAsia="nl-NL"/>
               </w:rPr>
               <w:t>0.095</w:t>
             </w:r>
@@ -3857,10 +3850,11 @@
             </w:pPr>
             <w:r>
               <w:rPr>
-                <w:rFonts w:ascii="Calibri" w:hAnsi="Calibri" w:cs="Calibri"/>
-                <w:color w:val="000000"/>
-                <w:sz w:val="22"/>
-                <w:szCs w:val="22"/>
+                <w:rFonts w:ascii="Calibri" w:eastAsia="Times New Roman" w:hAnsi="Calibri" w:cs="Calibri"/>
+                <w:color w:val="000000"/>
+                <w:sz w:val="22"/>
+                <w:szCs w:val="22"/>
+                <w:lang w:val="en-US" w:eastAsia="nl-NL"/>
               </w:rPr>
               <w:t>0.830</w:t>
             </w:r>
@@ -3885,10 +3879,11 @@
             </w:pPr>
             <w:r>
               <w:rPr>
-                <w:rFonts w:ascii="Calibri" w:hAnsi="Calibri" w:cs="Calibri"/>
-                <w:color w:val="000000"/>
-                <w:sz w:val="22"/>
-                <w:szCs w:val="22"/>
+                <w:rFonts w:ascii="Calibri" w:eastAsia="Times New Roman" w:hAnsi="Calibri" w:cs="Calibri"/>
+                <w:color w:val="000000"/>
+                <w:sz w:val="22"/>
+                <w:szCs w:val="22"/>
+                <w:lang w:val="en-US" w:eastAsia="nl-NL"/>
               </w:rPr>
               <w:t>0.184</w:t>
             </w:r>
@@ -3913,10 +3908,11 @@
             </w:pPr>
             <w:r>
               <w:rPr>
-                <w:rFonts w:ascii="Calibri" w:hAnsi="Calibri" w:cs="Calibri"/>
-                <w:color w:val="000000"/>
-                <w:sz w:val="22"/>
-                <w:szCs w:val="22"/>
+                <w:rFonts w:ascii="Calibri" w:eastAsia="Times New Roman" w:hAnsi="Calibri" w:cs="Calibri"/>
+                <w:color w:val="000000"/>
+                <w:sz w:val="22"/>
+                <w:szCs w:val="22"/>
+                <w:lang w:val="en-US" w:eastAsia="nl-NL"/>
               </w:rPr>
               <w:t>0.255</w:t>
             </w:r>
@@ -4001,10 +3997,11 @@
             </w:pPr>
             <w:r>
               <w:rPr>
-                <w:rFonts w:ascii="Calibri" w:hAnsi="Calibri" w:cs="Calibri"/>
-                <w:color w:val="000000"/>
-                <w:sz w:val="22"/>
-                <w:szCs w:val="22"/>
+                <w:rFonts w:ascii="Calibri" w:eastAsia="Times New Roman" w:hAnsi="Calibri" w:cs="Calibri"/>
+                <w:color w:val="000000"/>
+                <w:sz w:val="22"/>
+                <w:szCs w:val="22"/>
+                <w:lang w:val="en-US" w:eastAsia="nl-NL"/>
               </w:rPr>
               <w:t>0.286</w:t>
             </w:r>
@@ -4029,10 +4026,11 @@
             </w:pPr>
             <w:r>
               <w:rPr>
-                <w:rFonts w:ascii="Calibri" w:hAnsi="Calibri" w:cs="Calibri"/>
-                <w:color w:val="000000"/>
-                <w:sz w:val="22"/>
-                <w:szCs w:val="22"/>
+                <w:rFonts w:ascii="Calibri" w:eastAsia="Times New Roman" w:hAnsi="Calibri" w:cs="Calibri"/>
+                <w:color w:val="000000"/>
+                <w:sz w:val="22"/>
+                <w:szCs w:val="22"/>
+                <w:lang w:val="en-US" w:eastAsia="nl-NL"/>
               </w:rPr>
               <w:t>0.082</w:t>
             </w:r>
@@ -4057,10 +4055,11 @@
             </w:pPr>
             <w:r>
               <w:rPr>
-                <w:rFonts w:ascii="Calibri" w:hAnsi="Calibri" w:cs="Calibri"/>
-                <w:color w:val="000000"/>
-                <w:sz w:val="22"/>
-                <w:szCs w:val="22"/>
+                <w:rFonts w:ascii="Calibri" w:eastAsia="Times New Roman" w:hAnsi="Calibri" w:cs="Calibri"/>
+                <w:color w:val="000000"/>
+                <w:sz w:val="22"/>
+                <w:szCs w:val="22"/>
+                <w:lang w:val="en-US" w:eastAsia="nl-NL"/>
               </w:rPr>
               <w:t>0.862</w:t>
             </w:r>
@@ -4085,10 +4084,11 @@
             </w:pPr>
             <w:r>
               <w:rPr>
-                <w:rFonts w:ascii="Calibri" w:hAnsi="Calibri" w:cs="Calibri"/>
-                <w:color w:val="000000"/>
-                <w:sz w:val="22"/>
-                <w:szCs w:val="22"/>
+                <w:rFonts w:ascii="Calibri" w:eastAsia="Times New Roman" w:hAnsi="Calibri" w:cs="Calibri"/>
+                <w:color w:val="000000"/>
+                <w:sz w:val="22"/>
+                <w:szCs w:val="22"/>
+                <w:lang w:val="en-US" w:eastAsia="nl-NL"/>
               </w:rPr>
               <w:t>0.096</w:t>
             </w:r>
@@ -4113,10 +4113,11 @@
             </w:pPr>
             <w:r>
               <w:rPr>
-                <w:rFonts w:ascii="Calibri" w:hAnsi="Calibri" w:cs="Calibri"/>
-                <w:color w:val="000000"/>
-                <w:sz w:val="22"/>
-                <w:szCs w:val="22"/>
+                <w:rFonts w:ascii="Calibri" w:eastAsia="Times New Roman" w:hAnsi="Calibri" w:cs="Calibri"/>
+                <w:color w:val="000000"/>
+                <w:sz w:val="22"/>
+                <w:szCs w:val="22"/>
+                <w:lang w:val="en-US" w:eastAsia="nl-NL"/>
               </w:rPr>
               <w:t>0.290</w:t>
             </w:r>
@@ -4213,10 +4214,11 @@
             </w:pPr>
             <w:r>
               <w:rPr>
-                <w:rFonts w:ascii="Calibri" w:hAnsi="Calibri" w:cs="Calibri"/>
-                <w:color w:val="000000"/>
-                <w:sz w:val="22"/>
-                <w:szCs w:val="22"/>
+                <w:rFonts w:ascii="Calibri" w:eastAsia="Times New Roman" w:hAnsi="Calibri" w:cs="Calibri"/>
+                <w:color w:val="000000"/>
+                <w:sz w:val="22"/>
+                <w:szCs w:val="22"/>
+                <w:lang w:val="en-US" w:eastAsia="nl-NL"/>
               </w:rPr>
               <w:t>0.287</w:t>
             </w:r>
@@ -4247,10 +4249,11 @@
             </w:pPr>
             <w:r>
               <w:rPr>
-                <w:rFonts w:ascii="Calibri" w:hAnsi="Calibri" w:cs="Calibri"/>
-                <w:color w:val="000000"/>
-                <w:sz w:val="22"/>
-                <w:szCs w:val="22"/>
+                <w:rFonts w:ascii="Calibri" w:eastAsia="Times New Roman" w:hAnsi="Calibri" w:cs="Calibri"/>
+                <w:color w:val="000000"/>
+                <w:sz w:val="22"/>
+                <w:szCs w:val="22"/>
+                <w:lang w:val="en-US" w:eastAsia="nl-NL"/>
               </w:rPr>
               <w:t>0.082</w:t>
             </w:r>
@@ -4281,10 +4284,11 @@
             </w:pPr>
             <w:r>
               <w:rPr>
-                <w:rFonts w:ascii="Calibri" w:hAnsi="Calibri" w:cs="Calibri"/>
-                <w:color w:val="000000"/>
-                <w:sz w:val="22"/>
-                <w:szCs w:val="22"/>
+                <w:rFonts w:ascii="Calibri" w:eastAsia="Times New Roman" w:hAnsi="Calibri" w:cs="Calibri"/>
+                <w:color w:val="000000"/>
+                <w:sz w:val="22"/>
+                <w:szCs w:val="22"/>
+                <w:lang w:val="en-US" w:eastAsia="nl-NL"/>
               </w:rPr>
               <w:t>0.865</w:t>
             </w:r>
@@ -4315,10 +4319,11 @@
             </w:pPr>
             <w:r>
               <w:rPr>
-                <w:rFonts w:ascii="Calibri" w:hAnsi="Calibri" w:cs="Calibri"/>
-                <w:color w:val="000000"/>
-                <w:sz w:val="22"/>
-                <w:szCs w:val="22"/>
+                <w:rFonts w:ascii="Calibri" w:eastAsia="Times New Roman" w:hAnsi="Calibri" w:cs="Calibri"/>
+                <w:color w:val="000000"/>
+                <w:sz w:val="22"/>
+                <w:szCs w:val="22"/>
+                <w:lang w:val="en-US" w:eastAsia="nl-NL"/>
               </w:rPr>
               <w:t>0.093</w:t>
             </w:r>
@@ -4349,10 +4354,11 @@
             </w:pPr>
             <w:r>
               <w:rPr>
-                <w:rFonts w:ascii="Calibri" w:hAnsi="Calibri" w:cs="Calibri"/>
-                <w:color w:val="000000"/>
-                <w:sz w:val="22"/>
-                <w:szCs w:val="22"/>
+                <w:rFonts w:ascii="Calibri" w:eastAsia="Times New Roman" w:hAnsi="Calibri" w:cs="Calibri"/>
+                <w:color w:val="000000"/>
+                <w:sz w:val="22"/>
+                <w:szCs w:val="22"/>
+                <w:lang w:val="en-US" w:eastAsia="nl-NL"/>
               </w:rPr>
               <w:t>0.270</w:t>
             </w:r>
@@ -4373,14 +4379,12 @@
           <w:rFonts w:ascii="Calibri" w:hAnsi="Calibri" w:cs="Calibri"/>
           <w:sz w:val="22"/>
           <w:szCs w:val="22"/>
-          <w:lang/>
         </w:rPr>
         <w:br/>
       </w:r>
       <w:r>
         <w:rPr>
           <w:rFonts w:ascii="Calibri" w:hAnsi="Calibri" w:cs="Calibri"/>
-          <w:lang/>
         </w:rPr>
         <w:t>Legend – RMSE: root mean squared error;</w:t>
       </w:r>
@@ -4488,7 +4492,7 @@
         </w:rPr>
         <w:t> </w:t>
       </w:r>
-      <w:hyperlink r:id="rId5" w:history="1">
+      <w:hyperlink r:id="rId7" w:history="1">
         <w:r>
           <w:rPr>
             <w:rStyle w:val="Hyperlink"/>

</xml_diff>